<commit_message>
Update Investigacion Forth Word.docx
</commit_message>
<xml_diff>
--- a/Investigacion Forth Word.docx
+++ b/Investigacion Forth Word.docx
@@ -1,6 +1,6 @@
 
 <file path=word/document.xml><?xml version="1.0" encoding="utf-8"?>
-<w:document xmlns:wpc="http://schemas.microsoft.com/office/word/2010/wordprocessingCanvas" xmlns:cx="http://schemas.microsoft.com/office/drawing/2014/chartex" xmlns:cx1="http://schemas.microsoft.com/office/drawing/2015/9/8/chartex" xmlns:cx2="http://schemas.microsoft.com/office/drawing/2015/10/21/chartex" xmlns:cx3="http://schemas.microsoft.com/office/drawing/2016/5/9/chartex" xmlns:cx4="http://schemas.microsoft.com/office/drawing/2016/5/10/chartex" xmlns:cx5="http://schemas.microsoft.com/office/drawing/2016/5/11/chartex" xmlns:cx6="http://schemas.microsoft.com/office/drawing/2016/5/12/chartex" xmlns:cx7="http://schemas.microsoft.com/office/drawing/2016/5/13/chartex" xmlns:cx8="http://schemas.microsoft.com/office/drawing/2016/5/14/chartex" xmlns:mc="http://schemas.openxmlformats.org/markup-compatibility/2006" xmlns:aink="http://schemas.microsoft.com/office/drawing/2016/ink" xmlns:am3d="http://schemas.microsoft.com/office/drawing/2017/model3d" xmlns:o="urn:schemas-microsoft-com:office:office" xmlns:oel="http://schemas.microsoft.com/office/2019/extlst" xmlns:r="http://schemas.openxmlformats.org/officeDocument/2006/relationships" xmlns:m="http://schemas.openxmlformats.org/officeDocument/2006/math" xmlns:v="urn:schemas-microsoft-com:vml" xmlns:wp14="http://schemas.microsoft.com/office/word/2010/wordprocessingDrawing" xmlns:wp="http://schemas.openxmlformats.org/drawingml/2006/wordprocessingDrawing" xmlns:w10="urn:schemas-microsoft-com:office:word" xmlns:w="http://schemas.openxmlformats.org/wordprocessingml/2006/main" xmlns:w14="http://schemas.microsoft.com/office/word/2010/wordml" xmlns:w15="http://schemas.microsoft.com/office/word/2012/wordml" xmlns:w16cex="http://schemas.microsoft.com/office/word/2018/wordml/cex" xmlns:w16cid="http://schemas.microsoft.com/office/word/2016/wordml/cid" xmlns:w16="http://schemas.microsoft.com/office/word/2018/wordml" xmlns:w16sdtdh="http://schemas.microsoft.com/office/word/2020/wordml/sdtdatahash" xmlns:w16se="http://schemas.microsoft.com/office/word/2015/wordml/symex" xmlns:wpg="http://schemas.microsoft.com/office/word/2010/wordprocessingGroup" xmlns:wpi="http://schemas.microsoft.com/office/word/2010/wordprocessingInk" xmlns:wne="http://schemas.microsoft.com/office/word/2006/wordml" xmlns:wps="http://schemas.microsoft.com/office/word/2010/wordprocessingShape" mc:Ignorable="w14 w15 w16se w16cid w16 w16cex w16sdtdh wp14">
+<w:document xmlns:wpc="http://schemas.microsoft.com/office/word/2010/wordprocessingCanvas" xmlns:cx="http://schemas.microsoft.com/office/drawing/2014/chartex" xmlns:cx1="http://schemas.microsoft.com/office/drawing/2015/9/8/chartex" xmlns:cx2="http://schemas.microsoft.com/office/drawing/2015/10/21/chartex" xmlns:cx3="http://schemas.microsoft.com/office/drawing/2016/5/9/chartex" xmlns:cx4="http://schemas.microsoft.com/office/drawing/2016/5/10/chartex" xmlns:cx5="http://schemas.microsoft.com/office/drawing/2016/5/11/chartex" xmlns:cx6="http://schemas.microsoft.com/office/drawing/2016/5/12/chartex" xmlns:cx7="http://schemas.microsoft.com/office/drawing/2016/5/13/chartex" xmlns:cx8="http://schemas.microsoft.com/office/drawing/2016/5/14/chartex" xmlns:mc="http://schemas.openxmlformats.org/markup-compatibility/2006" xmlns:aink="http://schemas.microsoft.com/office/drawing/2016/ink" xmlns:am3d="http://schemas.microsoft.com/office/drawing/2017/model3d" xmlns:o="urn:schemas-microsoft-com:office:office" xmlns:r="http://schemas.openxmlformats.org/officeDocument/2006/relationships" xmlns:m="http://schemas.openxmlformats.org/officeDocument/2006/math" xmlns:v="urn:schemas-microsoft-com:vml" xmlns:wp14="http://schemas.microsoft.com/office/word/2010/wordprocessingDrawing" xmlns:wp="http://schemas.openxmlformats.org/drawingml/2006/wordprocessingDrawing" xmlns:w10="urn:schemas-microsoft-com:office:word" xmlns:w="http://schemas.openxmlformats.org/wordprocessingml/2006/main" xmlns:w14="http://schemas.microsoft.com/office/word/2010/wordml" xmlns:w15="http://schemas.microsoft.com/office/word/2012/wordml" xmlns:w16cex="http://schemas.microsoft.com/office/word/2018/wordml/cex" xmlns:w16cid="http://schemas.microsoft.com/office/word/2016/wordml/cid" xmlns:w16="http://schemas.microsoft.com/office/word/2018/wordml" xmlns:w16sdtdh="http://schemas.microsoft.com/office/word/2020/wordml/sdtdatahash" xmlns:w16se="http://schemas.microsoft.com/office/word/2015/wordml/symex" xmlns:wpg="http://schemas.microsoft.com/office/word/2010/wordprocessingGroup" xmlns:wpi="http://schemas.microsoft.com/office/word/2010/wordprocessingInk" xmlns:wne="http://schemas.microsoft.com/office/word/2006/wordml" xmlns:wps="http://schemas.microsoft.com/office/word/2010/wordprocessingShape" mc:Ignorable="w14 w15 w16se w16cid w16 w16cex w16sdtdh wp14">
   <w:body>
     <w:p>
       <w:pPr>
@@ -202,7 +202,7 @@
           <w:sz w:val="28"/>
           <w:szCs w:val="28"/>
         </w:rPr>
-        <w:t>Álvaro</w:t>
+        <w:t>A</w:t>
       </w:r>
       <w:r>
         <w:rPr>
@@ -210,7 +210,7 @@
           <w:sz w:val="28"/>
           <w:szCs w:val="28"/>
         </w:rPr>
-        <w:t xml:space="preserve"> Chaves Cascante</w:t>
+        <w:t>lvaro Chaves Cascante</w:t>
       </w:r>
     </w:p>
     <w:p>
@@ -373,33 +373,7 @@
           <w:sz w:val="28"/>
           <w:szCs w:val="28"/>
         </w:rPr>
-        <w:t>18</w:t>
-      </w:r>
-      <w:r>
-        <w:rPr>
-          <w:rFonts w:ascii="Times New Roman" w:hAnsi="Times New Roman" w:cs="Times New Roman"/>
-          <w:sz w:val="28"/>
-          <w:szCs w:val="28"/>
-        </w:rPr>
-        <w:t xml:space="preserve"> </w:t>
-      </w:r>
-      <w:proofErr w:type="gramStart"/>
-      <w:r>
-        <w:rPr>
-          <w:rFonts w:ascii="Times New Roman" w:hAnsi="Times New Roman" w:cs="Times New Roman"/>
-          <w:sz w:val="28"/>
-          <w:szCs w:val="28"/>
-        </w:rPr>
-        <w:t>Octubre</w:t>
-      </w:r>
-      <w:proofErr w:type="gramEnd"/>
-      <w:r>
-        <w:rPr>
-          <w:rFonts w:ascii="Times New Roman" w:hAnsi="Times New Roman" w:cs="Times New Roman"/>
-          <w:sz w:val="28"/>
-          <w:szCs w:val="28"/>
-        </w:rPr>
-        <w:t xml:space="preserve"> 2023</w:t>
+        <w:t>18 Octubre 2023</w:t>
       </w:r>
     </w:p>
     <w:p>
@@ -506,33 +480,7 @@
           <w:lang w:eastAsia="es-CR"/>
           <w14:ligatures w14:val="none"/>
         </w:rPr>
-        <w:t xml:space="preserve">El lenguaje de programación </w:t>
-      </w:r>
-      <w:proofErr w:type="spellStart"/>
-      <w:r>
-        <w:rPr>
-          <w:rFonts w:ascii="Times New Roman" w:eastAsia="Times New Roman" w:hAnsi="Times New Roman" w:cs="Times New Roman"/>
-          <w:color w:val="000000"/>
-          <w:kern w:val="0"/>
-          <w:sz w:val="24"/>
-          <w:szCs w:val="24"/>
-          <w:lang w:eastAsia="es-CR"/>
-          <w14:ligatures w14:val="none"/>
-        </w:rPr>
-        <w:t>Forth</w:t>
-      </w:r>
-      <w:proofErr w:type="spellEnd"/>
-      <w:r>
-        <w:rPr>
-          <w:rFonts w:ascii="Times New Roman" w:eastAsia="Times New Roman" w:hAnsi="Times New Roman" w:cs="Times New Roman"/>
-          <w:color w:val="000000"/>
-          <w:kern w:val="0"/>
-          <w:sz w:val="24"/>
-          <w:szCs w:val="24"/>
-          <w:lang w:eastAsia="es-CR"/>
-          <w14:ligatures w14:val="none"/>
-        </w:rPr>
-        <w:t xml:space="preserve"> es un lenguaje poco convencional, que se caracteriza por ser procedimental, estructurado, imperativo, reflexivo, basado en pila y sin comprobación de tipos. Fue creado por Charles H. </w:t>
+        <w:t xml:space="preserve">El lenguaje de programación Forth es un lenguaje poco convencional, que se caracteriza por ser procedimental, estructurado, imperativo, reflexivo, basado en pila y sin comprobación de tipos. Fue creado por Charles H. </w:t>
       </w:r>
       <w:hyperlink r:id="rId9" w:tgtFrame="_blank" w:history="1">
         <w:r>
@@ -545,59 +493,7 @@
             <w:lang w:eastAsia="es-CR"/>
             <w14:ligatures w14:val="none"/>
           </w:rPr>
-          <w:t xml:space="preserve">Moore entre los años 1965 y 1970 en el Observatorio Nacional de Radioastronomía de </w:t>
-        </w:r>
-        <w:proofErr w:type="spellStart"/>
-        <w:r>
-          <w:rPr>
-            <w:rFonts w:ascii="Times New Roman" w:eastAsia="Times New Roman" w:hAnsi="Times New Roman" w:cs="Times New Roman"/>
-            <w:color w:val="000000" w:themeColor="text1"/>
-            <w:kern w:val="0"/>
-            <w:sz w:val="24"/>
-            <w:szCs w:val="24"/>
-            <w:lang w:eastAsia="es-CR"/>
-            <w14:ligatures w14:val="none"/>
-          </w:rPr>
-          <w:t>Kitt</w:t>
-        </w:r>
-        <w:proofErr w:type="spellEnd"/>
-        <w:r>
-          <w:rPr>
-            <w:rFonts w:ascii="Times New Roman" w:eastAsia="Times New Roman" w:hAnsi="Times New Roman" w:cs="Times New Roman"/>
-            <w:color w:val="000000" w:themeColor="text1"/>
-            <w:kern w:val="0"/>
-            <w:sz w:val="24"/>
-            <w:szCs w:val="24"/>
-            <w:lang w:eastAsia="es-CR"/>
-            <w14:ligatures w14:val="none"/>
-          </w:rPr>
-          <w:t xml:space="preserve"> </w:t>
-        </w:r>
-        <w:proofErr w:type="spellStart"/>
-        <w:r>
-          <w:rPr>
-            <w:rFonts w:ascii="Times New Roman" w:eastAsia="Times New Roman" w:hAnsi="Times New Roman" w:cs="Times New Roman"/>
-            <w:color w:val="000000" w:themeColor="text1"/>
-            <w:kern w:val="0"/>
-            <w:sz w:val="24"/>
-            <w:szCs w:val="24"/>
-            <w:lang w:eastAsia="es-CR"/>
-            <w14:ligatures w14:val="none"/>
-          </w:rPr>
-          <w:t>Peak</w:t>
-        </w:r>
-        <w:proofErr w:type="spellEnd"/>
-        <w:r>
-          <w:rPr>
-            <w:rFonts w:ascii="Times New Roman" w:eastAsia="Times New Roman" w:hAnsi="Times New Roman" w:cs="Times New Roman"/>
-            <w:color w:val="000000" w:themeColor="text1"/>
-            <w:kern w:val="0"/>
-            <w:sz w:val="24"/>
-            <w:szCs w:val="24"/>
-            <w:lang w:eastAsia="es-CR"/>
-            <w14:ligatures w14:val="none"/>
-          </w:rPr>
-          <w:t>, Arizona</w:t>
+          <w:t>Moore entre los años 1965 y 1970 en el Observatorio Nacional de Radioastronomía de Kitt Peak, Arizona</w:t>
         </w:r>
       </w:hyperlink>
       <w:hyperlink r:id="rId10" w:tgtFrame="_blank" w:history="1">
@@ -638,33 +534,7 @@
             <w:lang w:eastAsia="es-CR"/>
             <w14:ligatures w14:val="none"/>
           </w:rPr>
-          <w:t xml:space="preserve">Su nombre es una contracción de la palabra inglesa </w:t>
-        </w:r>
-        <w:proofErr w:type="spellStart"/>
-        <w:r>
-          <w:rPr>
-            <w:rFonts w:ascii="Times New Roman" w:eastAsia="Times New Roman" w:hAnsi="Times New Roman" w:cs="Times New Roman"/>
-            <w:color w:val="000000" w:themeColor="text1"/>
-            <w:kern w:val="0"/>
-            <w:sz w:val="24"/>
-            <w:szCs w:val="24"/>
-            <w:lang w:eastAsia="es-CR"/>
-            <w14:ligatures w14:val="none"/>
-          </w:rPr>
-          <w:t>fourth</w:t>
-        </w:r>
-        <w:proofErr w:type="spellEnd"/>
-        <w:r>
-          <w:rPr>
-            <w:rFonts w:ascii="Times New Roman" w:eastAsia="Times New Roman" w:hAnsi="Times New Roman" w:cs="Times New Roman"/>
-            <w:color w:val="000000" w:themeColor="text1"/>
-            <w:kern w:val="0"/>
-            <w:sz w:val="24"/>
-            <w:szCs w:val="24"/>
-            <w:lang w:eastAsia="es-CR"/>
-            <w14:ligatures w14:val="none"/>
-          </w:rPr>
-          <w:t>, que significa cuarto, ya que sus creadores le consideraban destinado a la cuarta generación de computadoras</w:t>
+          <w:t>Su nombre es una contracción de la palabra inglesa fourth, que significa cuarto, ya que sus creadores le consideraban destinado a la cuarta generación de computadoras</w:t>
         </w:r>
       </w:hyperlink>
       <w:hyperlink r:id="rId12" w:tgtFrame="_blank" w:history="1">
@@ -722,7 +592,6 @@
         <w:t xml:space="preserve">. </w:t>
       </w:r>
       <w:hyperlink r:id="rId14" w:tgtFrame="_blank" w:history="1">
-        <w:proofErr w:type="spellStart"/>
         <w:r>
           <w:rPr>
             <w:rFonts w:ascii="Times New Roman" w:eastAsia="Times New Roman" w:hAnsi="Times New Roman" w:cs="Times New Roman"/>
@@ -733,20 +602,7 @@
             <w:lang w:eastAsia="es-CR"/>
             <w14:ligatures w14:val="none"/>
           </w:rPr>
-          <w:t>Forth</w:t>
-        </w:r>
-        <w:proofErr w:type="spellEnd"/>
-        <w:r>
-          <w:rPr>
-            <w:rFonts w:ascii="Times New Roman" w:eastAsia="Times New Roman" w:hAnsi="Times New Roman" w:cs="Times New Roman"/>
-            <w:color w:val="000000" w:themeColor="text1"/>
-            <w:kern w:val="0"/>
-            <w:sz w:val="24"/>
-            <w:szCs w:val="24"/>
-            <w:lang w:eastAsia="es-CR"/>
-            <w14:ligatures w14:val="none"/>
-          </w:rPr>
-          <w:t xml:space="preserve"> es un lenguaje que ofrece tanto la ejecución interactiva de comandos como la capacidad de compilar secuencias de comandos para la ejecución posterior</w:t>
+          <w:t>Forth es un lenguaje que ofrece tanto la ejecución interactiva de comandos como la capacidad de compilar secuencias de comandos para la ejecución posterior</w:t>
         </w:r>
       </w:hyperlink>
       <w:hyperlink r:id="rId15" w:tgtFrame="_blank" w:history="1">
@@ -787,59 +643,7 @@
             <w:lang w:eastAsia="es-CR"/>
             <w14:ligatures w14:val="none"/>
           </w:rPr>
-          <w:t>Algunas de sus aplicaciones más destacadas son los cargadores (</w:t>
-        </w:r>
-        <w:proofErr w:type="spellStart"/>
-        <w:r>
-          <w:rPr>
-            <w:rFonts w:ascii="Times New Roman" w:eastAsia="Times New Roman" w:hAnsi="Times New Roman" w:cs="Times New Roman"/>
-            <w:color w:val="000000" w:themeColor="text1"/>
-            <w:kern w:val="0"/>
-            <w:sz w:val="24"/>
-            <w:szCs w:val="24"/>
-            <w:lang w:eastAsia="es-CR"/>
-            <w14:ligatures w14:val="none"/>
-          </w:rPr>
-          <w:t>boot</w:t>
-        </w:r>
-        <w:proofErr w:type="spellEnd"/>
-        <w:r>
-          <w:rPr>
-            <w:rFonts w:ascii="Times New Roman" w:eastAsia="Times New Roman" w:hAnsi="Times New Roman" w:cs="Times New Roman"/>
-            <w:color w:val="000000" w:themeColor="text1"/>
-            <w:kern w:val="0"/>
-            <w:sz w:val="24"/>
-            <w:szCs w:val="24"/>
-            <w:lang w:eastAsia="es-CR"/>
-            <w14:ligatures w14:val="none"/>
-          </w:rPr>
-          <w:t xml:space="preserve"> </w:t>
-        </w:r>
-        <w:proofErr w:type="spellStart"/>
-        <w:r>
-          <w:rPr>
-            <w:rFonts w:ascii="Times New Roman" w:eastAsia="Times New Roman" w:hAnsi="Times New Roman" w:cs="Times New Roman"/>
-            <w:color w:val="000000" w:themeColor="text1"/>
-            <w:kern w:val="0"/>
-            <w:sz w:val="24"/>
-            <w:szCs w:val="24"/>
-            <w:lang w:eastAsia="es-CR"/>
-            <w14:ligatures w14:val="none"/>
-          </w:rPr>
-          <w:t>loaders</w:t>
-        </w:r>
-        <w:proofErr w:type="spellEnd"/>
-        <w:r>
-          <w:rPr>
-            <w:rFonts w:ascii="Times New Roman" w:eastAsia="Times New Roman" w:hAnsi="Times New Roman" w:cs="Times New Roman"/>
-            <w:color w:val="000000" w:themeColor="text1"/>
-            <w:kern w:val="0"/>
-            <w:sz w:val="24"/>
-            <w:szCs w:val="24"/>
-            <w:lang w:eastAsia="es-CR"/>
-            <w14:ligatures w14:val="none"/>
-          </w:rPr>
-          <w:t>), las aplicaciones espaciales y los sistemas empotrados</w:t>
+          <w:t>Algunas de sus aplicaciones más destacadas son los cargadores (boot loaders), las aplicaciones espaciales y los sistemas empotrados</w:t>
         </w:r>
       </w:hyperlink>
       <w:hyperlink r:id="rId17" w:tgtFrame="_blank" w:history="1">
@@ -954,33 +758,7 @@
           <w:lang w:eastAsia="es-CR"/>
           <w14:ligatures w14:val="none"/>
         </w:rPr>
-        <w:t xml:space="preserve">El origen del lenguaje </w:t>
-      </w:r>
-      <w:proofErr w:type="spellStart"/>
-      <w:r>
-        <w:rPr>
-          <w:rFonts w:ascii="Times New Roman" w:eastAsia="Times New Roman" w:hAnsi="Times New Roman" w:cs="Times New Roman"/>
-          <w:color w:val="000000"/>
-          <w:kern w:val="0"/>
-          <w:sz w:val="24"/>
-          <w:szCs w:val="24"/>
-          <w:lang w:eastAsia="es-CR"/>
-          <w14:ligatures w14:val="none"/>
-        </w:rPr>
-        <w:t>Forth</w:t>
-      </w:r>
-      <w:proofErr w:type="spellEnd"/>
-      <w:r>
-        <w:rPr>
-          <w:rFonts w:ascii="Times New Roman" w:eastAsia="Times New Roman" w:hAnsi="Times New Roman" w:cs="Times New Roman"/>
-          <w:color w:val="000000"/>
-          <w:kern w:val="0"/>
-          <w:sz w:val="24"/>
-          <w:szCs w:val="24"/>
-          <w:lang w:eastAsia="es-CR"/>
-          <w14:ligatures w14:val="none"/>
-        </w:rPr>
-        <w:t xml:space="preserve"> se remonta a la década de 1960, cuando Charles H. </w:t>
+        <w:t xml:space="preserve">El origen del lenguaje Forth se remonta a la década de 1960, cuando Charles H. </w:t>
       </w:r>
       <w:hyperlink r:id="rId18" w:tgtFrame="_blank" w:history="1">
         <w:r>
@@ -993,59 +771,7 @@
             <w:lang w:eastAsia="es-CR"/>
             <w14:ligatures w14:val="none"/>
           </w:rPr>
-          <w:t xml:space="preserve">Moore trabajaba como astrónomo en el Observatorio Nacional de Radioastronomía de </w:t>
-        </w:r>
-        <w:proofErr w:type="spellStart"/>
-        <w:r>
-          <w:rPr>
-            <w:rFonts w:ascii="Times New Roman" w:eastAsia="Times New Roman" w:hAnsi="Times New Roman" w:cs="Times New Roman"/>
-            <w:color w:val="000000" w:themeColor="text1"/>
-            <w:kern w:val="0"/>
-            <w:sz w:val="24"/>
-            <w:szCs w:val="24"/>
-            <w:lang w:eastAsia="es-CR"/>
-            <w14:ligatures w14:val="none"/>
-          </w:rPr>
-          <w:t>Kitt</w:t>
-        </w:r>
-        <w:proofErr w:type="spellEnd"/>
-        <w:r>
-          <w:rPr>
-            <w:rFonts w:ascii="Times New Roman" w:eastAsia="Times New Roman" w:hAnsi="Times New Roman" w:cs="Times New Roman"/>
-            <w:color w:val="000000" w:themeColor="text1"/>
-            <w:kern w:val="0"/>
-            <w:sz w:val="24"/>
-            <w:szCs w:val="24"/>
-            <w:lang w:eastAsia="es-CR"/>
-            <w14:ligatures w14:val="none"/>
-          </w:rPr>
-          <w:t xml:space="preserve"> </w:t>
-        </w:r>
-        <w:proofErr w:type="spellStart"/>
-        <w:r>
-          <w:rPr>
-            <w:rFonts w:ascii="Times New Roman" w:eastAsia="Times New Roman" w:hAnsi="Times New Roman" w:cs="Times New Roman"/>
-            <w:color w:val="000000" w:themeColor="text1"/>
-            <w:kern w:val="0"/>
-            <w:sz w:val="24"/>
-            <w:szCs w:val="24"/>
-            <w:lang w:eastAsia="es-CR"/>
-            <w14:ligatures w14:val="none"/>
-          </w:rPr>
-          <w:t>Peak</w:t>
-        </w:r>
-        <w:proofErr w:type="spellEnd"/>
-        <w:r>
-          <w:rPr>
-            <w:rFonts w:ascii="Times New Roman" w:eastAsia="Times New Roman" w:hAnsi="Times New Roman" w:cs="Times New Roman"/>
-            <w:color w:val="000000" w:themeColor="text1"/>
-            <w:kern w:val="0"/>
-            <w:sz w:val="24"/>
-            <w:szCs w:val="24"/>
-            <w:lang w:eastAsia="es-CR"/>
-            <w14:ligatures w14:val="none"/>
-          </w:rPr>
-          <w:t>, Arizona</w:t>
+          <w:t>Moore trabajaba como astrónomo en el Observatorio Nacional de Radioastronomía de Kitt Peak, Arizona</w:t>
         </w:r>
       </w:hyperlink>
       <w:hyperlink r:id="rId19" w:tgtFrame="_blank" w:history="1">
@@ -1209,33 +935,7 @@
             <w:lang w:eastAsia="es-CR"/>
             <w14:ligatures w14:val="none"/>
           </w:rPr>
-          <w:t xml:space="preserve">Así nació </w:t>
-        </w:r>
-        <w:proofErr w:type="spellStart"/>
-        <w:r>
-          <w:rPr>
-            <w:rFonts w:ascii="Times New Roman" w:eastAsia="Times New Roman" w:hAnsi="Times New Roman" w:cs="Times New Roman"/>
-            <w:color w:val="000000" w:themeColor="text1"/>
-            <w:kern w:val="0"/>
-            <w:sz w:val="24"/>
-            <w:szCs w:val="24"/>
-            <w:lang w:eastAsia="es-CR"/>
-            <w14:ligatures w14:val="none"/>
-          </w:rPr>
-          <w:t>Forth</w:t>
-        </w:r>
-        <w:proofErr w:type="spellEnd"/>
-        <w:r>
-          <w:rPr>
-            <w:rFonts w:ascii="Times New Roman" w:eastAsia="Times New Roman" w:hAnsi="Times New Roman" w:cs="Times New Roman"/>
-            <w:color w:val="000000" w:themeColor="text1"/>
-            <w:kern w:val="0"/>
-            <w:sz w:val="24"/>
-            <w:szCs w:val="24"/>
-            <w:lang w:eastAsia="es-CR"/>
-            <w14:ligatures w14:val="none"/>
-          </w:rPr>
-          <w:t>, un lenguaje basado en una pila de datos y en la definición de palabras o subrutinas que se pueden invocar con un solo nombre</w:t>
+          <w:t>Así nació Forth, un lenguaje basado en una pila de datos y en la definición de palabras o subrutinas que se pueden invocar con un solo nombre</w:t>
         </w:r>
       </w:hyperlink>
       <w:hyperlink r:id="rId27" w:tgtFrame="_blank" w:history="1">
@@ -1263,33 +963,7 @@
           <w:lang w:eastAsia="es-CR"/>
           <w14:ligatures w14:val="none"/>
         </w:rPr>
-        <w:t xml:space="preserve">. Moore usó </w:t>
-      </w:r>
-      <w:proofErr w:type="spellStart"/>
-      <w:r>
-        <w:rPr>
-          <w:rFonts w:ascii="Times New Roman" w:eastAsia="Times New Roman" w:hAnsi="Times New Roman" w:cs="Times New Roman"/>
-          <w:color w:val="000000" w:themeColor="text1"/>
-          <w:kern w:val="0"/>
-          <w:sz w:val="24"/>
-          <w:szCs w:val="24"/>
-          <w:lang w:eastAsia="es-CR"/>
-          <w14:ligatures w14:val="none"/>
-        </w:rPr>
-        <w:t>Forth</w:t>
-      </w:r>
-      <w:proofErr w:type="spellEnd"/>
-      <w:r>
-        <w:rPr>
-          <w:rFonts w:ascii="Times New Roman" w:eastAsia="Times New Roman" w:hAnsi="Times New Roman" w:cs="Times New Roman"/>
-          <w:color w:val="000000" w:themeColor="text1"/>
-          <w:kern w:val="0"/>
-          <w:sz w:val="24"/>
-          <w:szCs w:val="24"/>
-          <w:lang w:eastAsia="es-CR"/>
-          <w14:ligatures w14:val="none"/>
-        </w:rPr>
-        <w:t xml:space="preserve"> para realizar cálculos astronómicos, como el análisis de espectros de emisión o el cálculo de trayectorias de cuerpos en órbita</w:t>
+        <w:t>. Moore usó Forth para realizar cálculos astronómicos, como el análisis de espectros de emisión o el cálculo de trayectorias de cuerpos en órbita</w:t>
       </w:r>
       <w:hyperlink r:id="rId28" w:tgtFrame="_blank" w:history="1">
         <w:r>
@@ -1497,57 +1171,17 @@
           <w14:ligatures w14:val="none"/>
         </w:rPr>
       </w:pPr>
-      <w:proofErr w:type="spellStart"/>
-      <w:r>
-        <w:rPr>
-          <w:rFonts w:ascii="Times New Roman" w:eastAsia="Times New Roman" w:hAnsi="Times New Roman" w:cs="Times New Roman"/>
-          <w:color w:val="000000"/>
-          <w:kern w:val="0"/>
-          <w:sz w:val="24"/>
-          <w:szCs w:val="24"/>
-          <w:lang w:eastAsia="es-CR"/>
-          <w14:ligatures w14:val="none"/>
-        </w:rPr>
-        <w:t>Forth</w:t>
-      </w:r>
-      <w:proofErr w:type="spellEnd"/>
-      <w:r>
-        <w:rPr>
-          <w:rFonts w:ascii="Times New Roman" w:eastAsia="Times New Roman" w:hAnsi="Times New Roman" w:cs="Times New Roman"/>
-          <w:color w:val="000000"/>
-          <w:kern w:val="0"/>
-          <w:sz w:val="24"/>
-          <w:szCs w:val="24"/>
-          <w:lang w:eastAsia="es-CR"/>
-          <w14:ligatures w14:val="none"/>
-        </w:rPr>
-        <w:t xml:space="preserve"> es un lenguaje de programación que se puede clasificar como procedimental, estructurado, imperativo, reflexivo, basado en pila y sin comprobación de tipos. A </w:t>
-      </w:r>
-      <w:proofErr w:type="gramStart"/>
-      <w:r>
-        <w:rPr>
-          <w:rFonts w:ascii="Times New Roman" w:eastAsia="Times New Roman" w:hAnsi="Times New Roman" w:cs="Times New Roman"/>
-          <w:color w:val="000000"/>
-          <w:kern w:val="0"/>
-          <w:sz w:val="24"/>
-          <w:szCs w:val="24"/>
-          <w:lang w:eastAsia="es-CR"/>
-          <w14:ligatures w14:val="none"/>
-        </w:rPr>
-        <w:t>continuación</w:t>
-      </w:r>
-      <w:proofErr w:type="gramEnd"/>
-      <w:r>
-        <w:rPr>
-          <w:rFonts w:ascii="Times New Roman" w:eastAsia="Times New Roman" w:hAnsi="Times New Roman" w:cs="Times New Roman"/>
-          <w:color w:val="000000"/>
-          <w:kern w:val="0"/>
-          <w:sz w:val="24"/>
-          <w:szCs w:val="24"/>
-          <w:lang w:eastAsia="es-CR"/>
-          <w14:ligatures w14:val="none"/>
-        </w:rPr>
-        <w:t xml:space="preserve"> se explican estas características:</w:t>
+      <w:r>
+        <w:rPr>
+          <w:rFonts w:ascii="Times New Roman" w:eastAsia="Times New Roman" w:hAnsi="Times New Roman" w:cs="Times New Roman"/>
+          <w:color w:val="000000"/>
+          <w:kern w:val="0"/>
+          <w:sz w:val="24"/>
+          <w:szCs w:val="24"/>
+          <w:lang w:eastAsia="es-CR"/>
+          <w14:ligatures w14:val="none"/>
+        </w:rPr>
+        <w:t>Forth es un lenguaje de programación que se puede clasificar como procedimental, estructurado, imperativo, reflexivo, basado en pila y sin comprobación de tipos. A continuación se explican estas características:</w:t>
       </w:r>
     </w:p>
     <w:p>
@@ -1591,111 +1225,33 @@
           <w:lang w:eastAsia="es-CR"/>
           <w14:ligatures w14:val="none"/>
         </w:rPr>
-        <w:t xml:space="preserve"> significa que el programa se compone de una serie de procedimientos o subrutinas que realizan una tarea específica. Estos procedimientos se llaman palabras en </w:t>
-      </w:r>
-      <w:proofErr w:type="spellStart"/>
-      <w:r>
-        <w:rPr>
-          <w:rFonts w:ascii="Times New Roman" w:eastAsia="Times New Roman" w:hAnsi="Times New Roman" w:cs="Times New Roman"/>
-          <w:color w:val="000000"/>
-          <w:kern w:val="0"/>
-          <w:sz w:val="24"/>
-          <w:szCs w:val="24"/>
-          <w:lang w:eastAsia="es-CR"/>
-          <w14:ligatures w14:val="none"/>
-        </w:rPr>
-        <w:t>Forth</w:t>
-      </w:r>
-      <w:proofErr w:type="spellEnd"/>
-      <w:r>
-        <w:rPr>
-          <w:rFonts w:ascii="Times New Roman" w:eastAsia="Times New Roman" w:hAnsi="Times New Roman" w:cs="Times New Roman"/>
-          <w:color w:val="000000"/>
-          <w:kern w:val="0"/>
-          <w:sz w:val="24"/>
-          <w:szCs w:val="24"/>
-          <w:lang w:eastAsia="es-CR"/>
-          <w14:ligatures w14:val="none"/>
-        </w:rPr>
-        <w:t xml:space="preserve"> y se definen con las palabras </w:t>
-      </w:r>
-      <w:proofErr w:type="gramStart"/>
-      <w:r>
-        <w:rPr>
-          <w:rFonts w:ascii="Times New Roman" w:eastAsia="Times New Roman" w:hAnsi="Times New Roman" w:cs="Times New Roman"/>
-          <w:color w:val="000000"/>
-          <w:kern w:val="0"/>
-          <w:sz w:val="24"/>
-          <w:szCs w:val="24"/>
-          <w:lang w:eastAsia="es-CR"/>
-          <w14:ligatures w14:val="none"/>
-        </w:rPr>
-        <w:t>clave :</w:t>
-      </w:r>
-      <w:proofErr w:type="gramEnd"/>
-      <w:r>
-        <w:rPr>
-          <w:rFonts w:ascii="Times New Roman" w:eastAsia="Times New Roman" w:hAnsi="Times New Roman" w:cs="Times New Roman"/>
-          <w:color w:val="000000"/>
-          <w:kern w:val="0"/>
-          <w:sz w:val="24"/>
-          <w:szCs w:val="24"/>
-          <w:lang w:eastAsia="es-CR"/>
-          <w14:ligatures w14:val="none"/>
-        </w:rPr>
-        <w:t xml:space="preserve"> y ;. Por ejemplo, la palabra SUMA que suma dos números se define así:</w:t>
-      </w:r>
-    </w:p>
-    <w:p>
-      <w:pPr>
-        <w:spacing w:before="100" w:beforeAutospacing="1" w:after="100" w:afterAutospacing="1" w:line="240" w:lineRule="auto"/>
-        <w:rPr>
-          <w:rFonts w:ascii="Times New Roman" w:eastAsia="Times New Roman" w:hAnsi="Times New Roman" w:cs="Times New Roman"/>
-          <w:color w:val="000000"/>
-          <w:kern w:val="0"/>
-          <w:sz w:val="24"/>
-          <w:szCs w:val="24"/>
-          <w:lang w:eastAsia="es-CR"/>
-          <w14:ligatures w14:val="none"/>
-        </w:rPr>
-      </w:pPr>
-      <w:r>
-        <w:rPr>
-          <w:rFonts w:ascii="Times New Roman" w:eastAsia="Times New Roman" w:hAnsi="Times New Roman" w:cs="Times New Roman"/>
-          <w:color w:val="000000"/>
-          <w:kern w:val="0"/>
-          <w:sz w:val="24"/>
-          <w:szCs w:val="24"/>
-          <w:lang w:eastAsia="es-CR"/>
-          <w14:ligatures w14:val="none"/>
-        </w:rPr>
-        <w:t xml:space="preserve">: SUMA </w:t>
-      </w:r>
-      <w:proofErr w:type="gramStart"/>
-      <w:r>
-        <w:rPr>
-          <w:rFonts w:ascii="Times New Roman" w:eastAsia="Times New Roman" w:hAnsi="Times New Roman" w:cs="Times New Roman"/>
-          <w:color w:val="000000"/>
-          <w:kern w:val="0"/>
-          <w:sz w:val="24"/>
-          <w:szCs w:val="24"/>
-          <w:lang w:eastAsia="es-CR"/>
-          <w14:ligatures w14:val="none"/>
-        </w:rPr>
-        <w:t>+ .</w:t>
-      </w:r>
-      <w:proofErr w:type="gramEnd"/>
-      <w:r>
-        <w:rPr>
-          <w:rFonts w:ascii="Times New Roman" w:eastAsia="Times New Roman" w:hAnsi="Times New Roman" w:cs="Times New Roman"/>
-          <w:color w:val="000000"/>
-          <w:kern w:val="0"/>
-          <w:sz w:val="24"/>
-          <w:szCs w:val="24"/>
-          <w:lang w:eastAsia="es-CR"/>
-          <w14:ligatures w14:val="none"/>
-        </w:rPr>
-        <w:t xml:space="preserve"> ;</w:t>
+        <w:t xml:space="preserve"> significa que el programa se compone de una serie de procedimientos o subrutinas que realizan una tarea específica. Estos procedimientos se llaman palabras en Forth y se definen con las palabras clave : y ;. Por ejemplo, la palabra SUMA que suma dos números se define así:</w:t>
+      </w:r>
+    </w:p>
+    <w:p>
+      <w:pPr>
+        <w:spacing w:before="100" w:beforeAutospacing="1" w:after="100" w:afterAutospacing="1" w:line="240" w:lineRule="auto"/>
+        <w:rPr>
+          <w:rFonts w:ascii="Times New Roman" w:eastAsia="Times New Roman" w:hAnsi="Times New Roman" w:cs="Times New Roman"/>
+          <w:color w:val="000000"/>
+          <w:kern w:val="0"/>
+          <w:sz w:val="24"/>
+          <w:szCs w:val="24"/>
+          <w:lang w:eastAsia="es-CR"/>
+          <w14:ligatures w14:val="none"/>
+        </w:rPr>
+      </w:pPr>
+      <w:r>
+        <w:rPr>
+          <w:rFonts w:ascii="Times New Roman" w:eastAsia="Times New Roman" w:hAnsi="Times New Roman" w:cs="Times New Roman"/>
+          <w:color w:val="000000"/>
+          <w:kern w:val="0"/>
+          <w:sz w:val="24"/>
+          <w:szCs w:val="24"/>
+          <w:lang w:eastAsia="es-CR"/>
+          <w14:ligatures w14:val="none"/>
+        </w:rPr>
+        <w:t>: SUMA + . ;</w:t>
       </w:r>
     </w:p>
     <w:p>
@@ -1739,33 +1295,7 @@
           <w:lang w:eastAsia="es-CR"/>
           <w14:ligatures w14:val="none"/>
         </w:rPr>
-        <w:t xml:space="preserve">: significa que el programa se organiza en bloques o estructuras que controlan el flujo de ejecución. Estas estructuras pueden ser condicionales (IF…ELSE…THEN), iterativas (DO…LOOP) o recursivas (RECURSE). Por ejemplo, la palabra FACTORIAL que calcula </w:t>
-      </w:r>
-      <w:proofErr w:type="gramStart"/>
-      <w:r>
-        <w:rPr>
-          <w:rFonts w:ascii="Times New Roman" w:eastAsia="Times New Roman" w:hAnsi="Times New Roman" w:cs="Times New Roman"/>
-          <w:color w:val="000000"/>
-          <w:kern w:val="0"/>
-          <w:sz w:val="24"/>
-          <w:szCs w:val="24"/>
-          <w:lang w:eastAsia="es-CR"/>
-          <w14:ligatures w14:val="none"/>
-        </w:rPr>
-        <w:t>el factorial</w:t>
-      </w:r>
-      <w:proofErr w:type="gramEnd"/>
-      <w:r>
-        <w:rPr>
-          <w:rFonts w:ascii="Times New Roman" w:eastAsia="Times New Roman" w:hAnsi="Times New Roman" w:cs="Times New Roman"/>
-          <w:color w:val="000000"/>
-          <w:kern w:val="0"/>
-          <w:sz w:val="24"/>
-          <w:szCs w:val="24"/>
-          <w:lang w:eastAsia="es-CR"/>
-          <w14:ligatures w14:val="none"/>
-        </w:rPr>
-        <w:t xml:space="preserve"> de un número se define así:</w:t>
+        <w:t>: significa que el programa se organiza en bloques o estructuras que controlan el flujo de ejecución. Estas estructuras pueden ser condicionales (IF…ELSE…THEN), iterativas (DO…LOOP) o recursivas (RECURSE). Por ejemplo, la palabra FACTORIAL que calcula el factorial de un número se define así:</w:t>
       </w:r>
     </w:p>
     <w:p>
@@ -1791,22 +1321,8 @@
           <w:lang w:val="en-US" w:eastAsia="es-CR"/>
           <w14:ligatures w14:val="none"/>
         </w:rPr>
-        <w:t xml:space="preserve">: FACTORIAL DUP 1 = IF DROP 1 ELSE DUP 1 - RECURSE * </w:t>
-      </w:r>
-      <w:proofErr w:type="gramStart"/>
-      <w:r>
-        <w:rPr>
-          <w:rFonts w:ascii="Times New Roman" w:eastAsia="Times New Roman" w:hAnsi="Times New Roman" w:cs="Times New Roman"/>
-          <w:color w:val="000000"/>
-          <w:kern w:val="0"/>
-          <w:sz w:val="24"/>
-          <w:szCs w:val="24"/>
-          <w:lang w:val="en-US" w:eastAsia="es-CR"/>
-          <w14:ligatures w14:val="none"/>
-        </w:rPr>
-        <w:t>THEN ;</w:t>
-      </w:r>
-      <w:proofErr w:type="gramEnd"/>
+        <w:t>: FACTORIAL DUP 1 = IF DROP 1 ELSE DUP 1 - RECURSE * THEN ;</w:t>
+      </w:r>
     </w:p>
     <w:p>
       <w:pPr>
@@ -1849,33 +1365,7 @@
           <w:lang w:eastAsia="es-CR"/>
           <w14:ligatures w14:val="none"/>
         </w:rPr>
-        <w:t>: significa que el programa se ejecuta mediante una secuencia de instrucciones que modifican el estado del sistema. Estas instrucciones pueden ser operaciones aritméticas (+ - * /), lógicas (AND OR NOT), comparativas (= &lt; &gt;), manipulación de pila (DUP DROP SWAP OVER), entrada/salida (</w:t>
-      </w:r>
-      <w:proofErr w:type="gramStart"/>
-      <w:r>
-        <w:rPr>
-          <w:rFonts w:ascii="Times New Roman" w:eastAsia="Times New Roman" w:hAnsi="Times New Roman" w:cs="Times New Roman"/>
-          <w:color w:val="000000"/>
-          <w:kern w:val="0"/>
-          <w:sz w:val="24"/>
-          <w:szCs w:val="24"/>
-          <w:lang w:eastAsia="es-CR"/>
-          <w14:ligatures w14:val="none"/>
-        </w:rPr>
-        <w:t>. .</w:t>
-      </w:r>
-      <w:proofErr w:type="gramEnd"/>
-      <w:r>
-        <w:rPr>
-          <w:rFonts w:ascii="Times New Roman" w:eastAsia="Times New Roman" w:hAnsi="Times New Roman" w:cs="Times New Roman"/>
-          <w:color w:val="000000"/>
-          <w:kern w:val="0"/>
-          <w:sz w:val="24"/>
-          <w:szCs w:val="24"/>
-          <w:lang w:eastAsia="es-CR"/>
-          <w14:ligatures w14:val="none"/>
-        </w:rPr>
-        <w:t>" KEY EMIT), etc. Por ejemplo, para mostrar el resultado de sumar 4 y 7 se escribe:</w:t>
+        <w:t>: significa que el programa se ejecuta mediante una secuencia de instrucciones que modifican el estado del sistema. Estas instrucciones pueden ser operaciones aritméticas (+ - * /), lógicas (AND OR NOT), comparativas (= &lt; &gt;), manipulación de pila (DUP DROP SWAP OVER), entrada/salida (. ." KEY EMIT), etc. Por ejemplo, para mostrar el resultado de sumar 4 y 7 se escribe:</w:t>
       </w:r>
     </w:p>
     <w:p>
@@ -1971,33 +1461,7 @@
           <w:lang w:eastAsia="es-CR"/>
           <w14:ligatures w14:val="none"/>
         </w:rPr>
-        <w:t xml:space="preserve">: VARIABLE CREATE </w:t>
-      </w:r>
-      <w:proofErr w:type="gramStart"/>
-      <w:r>
-        <w:rPr>
-          <w:rFonts w:ascii="Times New Roman" w:eastAsia="Times New Roman" w:hAnsi="Times New Roman" w:cs="Times New Roman"/>
-          <w:color w:val="000000"/>
-          <w:kern w:val="0"/>
-          <w:sz w:val="24"/>
-          <w:szCs w:val="24"/>
-          <w:lang w:eastAsia="es-CR"/>
-          <w14:ligatures w14:val="none"/>
-        </w:rPr>
-        <w:t>0 ,</w:t>
-      </w:r>
-      <w:proofErr w:type="gramEnd"/>
-      <w:r>
-        <w:rPr>
-          <w:rFonts w:ascii="Times New Roman" w:eastAsia="Times New Roman" w:hAnsi="Times New Roman" w:cs="Times New Roman"/>
-          <w:color w:val="000000"/>
-          <w:kern w:val="0"/>
-          <w:sz w:val="24"/>
-          <w:szCs w:val="24"/>
-          <w:lang w:eastAsia="es-CR"/>
-          <w14:ligatures w14:val="none"/>
-        </w:rPr>
-        <w:t xml:space="preserve"> DOES&gt; @ ;</w:t>
+        <w:t>: VARIABLE CREATE 0 , DOES&gt; @ ;</w:t>
       </w:r>
     </w:p>
     <w:p>
@@ -2041,215 +1505,33 @@
           <w:lang w:eastAsia="es-CR"/>
           <w14:ligatures w14:val="none"/>
         </w:rPr>
-        <w:t>: significa que el programa usa una pila de datos para pasar los argumentos entre las palabras. La pila es una estructura de datos de tipo LIFO (</w:t>
-      </w:r>
-      <w:proofErr w:type="spellStart"/>
-      <w:r>
-        <w:rPr>
-          <w:rFonts w:ascii="Times New Roman" w:eastAsia="Times New Roman" w:hAnsi="Times New Roman" w:cs="Times New Roman"/>
-          <w:color w:val="000000"/>
-          <w:kern w:val="0"/>
-          <w:sz w:val="24"/>
-          <w:szCs w:val="24"/>
-          <w:lang w:eastAsia="es-CR"/>
-          <w14:ligatures w14:val="none"/>
-        </w:rPr>
-        <w:t>Last</w:t>
-      </w:r>
-      <w:proofErr w:type="spellEnd"/>
-      <w:r>
-        <w:rPr>
-          <w:rFonts w:ascii="Times New Roman" w:eastAsia="Times New Roman" w:hAnsi="Times New Roman" w:cs="Times New Roman"/>
-          <w:color w:val="000000"/>
-          <w:kern w:val="0"/>
-          <w:sz w:val="24"/>
-          <w:szCs w:val="24"/>
-          <w:lang w:eastAsia="es-CR"/>
-          <w14:ligatures w14:val="none"/>
-        </w:rPr>
-        <w:t xml:space="preserve"> In </w:t>
-      </w:r>
-      <w:proofErr w:type="spellStart"/>
-      <w:r>
-        <w:rPr>
-          <w:rFonts w:ascii="Times New Roman" w:eastAsia="Times New Roman" w:hAnsi="Times New Roman" w:cs="Times New Roman"/>
-          <w:color w:val="000000"/>
-          <w:kern w:val="0"/>
-          <w:sz w:val="24"/>
-          <w:szCs w:val="24"/>
-          <w:lang w:eastAsia="es-CR"/>
-          <w14:ligatures w14:val="none"/>
-        </w:rPr>
-        <w:t>First</w:t>
-      </w:r>
-      <w:proofErr w:type="spellEnd"/>
-      <w:r>
-        <w:rPr>
-          <w:rFonts w:ascii="Times New Roman" w:eastAsia="Times New Roman" w:hAnsi="Times New Roman" w:cs="Times New Roman"/>
-          <w:color w:val="000000"/>
-          <w:kern w:val="0"/>
-          <w:sz w:val="24"/>
-          <w:szCs w:val="24"/>
-          <w:lang w:eastAsia="es-CR"/>
-          <w14:ligatures w14:val="none"/>
-        </w:rPr>
-        <w:t xml:space="preserve"> </w:t>
-      </w:r>
-      <w:proofErr w:type="spellStart"/>
-      <w:r>
-        <w:rPr>
-          <w:rFonts w:ascii="Times New Roman" w:eastAsia="Times New Roman" w:hAnsi="Times New Roman" w:cs="Times New Roman"/>
-          <w:color w:val="000000"/>
-          <w:kern w:val="0"/>
-          <w:sz w:val="24"/>
-          <w:szCs w:val="24"/>
-          <w:lang w:eastAsia="es-CR"/>
-          <w14:ligatures w14:val="none"/>
-        </w:rPr>
-        <w:t>Out</w:t>
-      </w:r>
-      <w:proofErr w:type="spellEnd"/>
-      <w:r>
-        <w:rPr>
-          <w:rFonts w:ascii="Times New Roman" w:eastAsia="Times New Roman" w:hAnsi="Times New Roman" w:cs="Times New Roman"/>
-          <w:color w:val="000000"/>
-          <w:kern w:val="0"/>
-          <w:sz w:val="24"/>
-          <w:szCs w:val="24"/>
-          <w:lang w:eastAsia="es-CR"/>
-          <w14:ligatures w14:val="none"/>
-        </w:rPr>
-        <w:t xml:space="preserve">), es decir, el último elemento en entrar es el primero en salir. Las palabras pueden apilar o </w:t>
-      </w:r>
-      <w:proofErr w:type="spellStart"/>
-      <w:r>
-        <w:rPr>
-          <w:rFonts w:ascii="Times New Roman" w:eastAsia="Times New Roman" w:hAnsi="Times New Roman" w:cs="Times New Roman"/>
-          <w:color w:val="000000"/>
-          <w:kern w:val="0"/>
-          <w:sz w:val="24"/>
-          <w:szCs w:val="24"/>
-          <w:lang w:eastAsia="es-CR"/>
-          <w14:ligatures w14:val="none"/>
-        </w:rPr>
-        <w:t>desapilar</w:t>
-      </w:r>
-      <w:proofErr w:type="spellEnd"/>
-      <w:r>
-        <w:rPr>
-          <w:rFonts w:ascii="Times New Roman" w:eastAsia="Times New Roman" w:hAnsi="Times New Roman" w:cs="Times New Roman"/>
-          <w:color w:val="000000"/>
-          <w:kern w:val="0"/>
-          <w:sz w:val="24"/>
-          <w:szCs w:val="24"/>
-          <w:lang w:eastAsia="es-CR"/>
-          <w14:ligatures w14:val="none"/>
-        </w:rPr>
-        <w:t xml:space="preserve"> elementos de la pila según su número de parámetros y de resultados. Por ejemplo, la palabra + apila dos números y </w:t>
-      </w:r>
-      <w:proofErr w:type="spellStart"/>
-      <w:r>
-        <w:rPr>
-          <w:rFonts w:ascii="Times New Roman" w:eastAsia="Times New Roman" w:hAnsi="Times New Roman" w:cs="Times New Roman"/>
-          <w:color w:val="000000"/>
-          <w:kern w:val="0"/>
-          <w:sz w:val="24"/>
-          <w:szCs w:val="24"/>
-          <w:lang w:eastAsia="es-CR"/>
-          <w14:ligatures w14:val="none"/>
-        </w:rPr>
-        <w:t>desapila</w:t>
-      </w:r>
-      <w:proofErr w:type="spellEnd"/>
-      <w:r>
-        <w:rPr>
-          <w:rFonts w:ascii="Times New Roman" w:eastAsia="Times New Roman" w:hAnsi="Times New Roman" w:cs="Times New Roman"/>
-          <w:color w:val="000000"/>
-          <w:kern w:val="0"/>
-          <w:sz w:val="24"/>
-          <w:szCs w:val="24"/>
-          <w:lang w:eastAsia="es-CR"/>
-          <w14:ligatures w14:val="none"/>
-        </w:rPr>
-        <w:t xml:space="preserve"> su suma:</w:t>
-      </w:r>
-    </w:p>
-    <w:p>
-      <w:pPr>
-        <w:spacing w:before="100" w:beforeAutospacing="1" w:after="100" w:afterAutospacing="1" w:line="240" w:lineRule="auto"/>
-        <w:rPr>
-          <w:rFonts w:ascii="Times New Roman" w:eastAsia="Times New Roman" w:hAnsi="Times New Roman" w:cs="Times New Roman"/>
-          <w:color w:val="000000"/>
-          <w:kern w:val="0"/>
-          <w:sz w:val="24"/>
-          <w:szCs w:val="24"/>
-          <w:lang w:eastAsia="es-CR"/>
-          <w14:ligatures w14:val="none"/>
-        </w:rPr>
-      </w:pPr>
-      <w:r>
-        <w:rPr>
-          <w:rFonts w:ascii="Times New Roman" w:eastAsia="Times New Roman" w:hAnsi="Times New Roman" w:cs="Times New Roman"/>
-          <w:color w:val="000000"/>
-          <w:kern w:val="0"/>
-          <w:sz w:val="24"/>
-          <w:szCs w:val="24"/>
-          <w:lang w:eastAsia="es-CR"/>
-          <w14:ligatures w14:val="none"/>
-        </w:rPr>
-        <w:t xml:space="preserve">4 7 + </w:t>
-      </w:r>
-      <w:proofErr w:type="gramStart"/>
-      <w:r>
-        <w:rPr>
-          <w:rFonts w:ascii="Times New Roman" w:eastAsia="Times New Roman" w:hAnsi="Times New Roman" w:cs="Times New Roman"/>
-          <w:color w:val="000000"/>
-          <w:kern w:val="0"/>
-          <w:sz w:val="24"/>
-          <w:szCs w:val="24"/>
-          <w:lang w:eastAsia="es-CR"/>
-          <w14:ligatures w14:val="none"/>
-        </w:rPr>
-        <w:t>( apila</w:t>
-      </w:r>
-      <w:proofErr w:type="gramEnd"/>
-      <w:r>
-        <w:rPr>
-          <w:rFonts w:ascii="Times New Roman" w:eastAsia="Times New Roman" w:hAnsi="Times New Roman" w:cs="Times New Roman"/>
-          <w:color w:val="000000"/>
-          <w:kern w:val="0"/>
-          <w:sz w:val="24"/>
-          <w:szCs w:val="24"/>
-          <w:lang w:eastAsia="es-CR"/>
-          <w14:ligatures w14:val="none"/>
-        </w:rPr>
-        <w:t xml:space="preserve"> 4, apila 7, </w:t>
-      </w:r>
-      <w:proofErr w:type="spellStart"/>
-      <w:r>
-        <w:rPr>
-          <w:rFonts w:ascii="Times New Roman" w:eastAsia="Times New Roman" w:hAnsi="Times New Roman" w:cs="Times New Roman"/>
-          <w:color w:val="000000"/>
-          <w:kern w:val="0"/>
-          <w:sz w:val="24"/>
-          <w:szCs w:val="24"/>
-          <w:lang w:eastAsia="es-CR"/>
-          <w14:ligatures w14:val="none"/>
-        </w:rPr>
-        <w:t>desapila</w:t>
-      </w:r>
-      <w:proofErr w:type="spellEnd"/>
-      <w:r>
-        <w:rPr>
-          <w:rFonts w:ascii="Times New Roman" w:eastAsia="Times New Roman" w:hAnsi="Times New Roman" w:cs="Times New Roman"/>
-          <w:color w:val="000000"/>
-          <w:kern w:val="0"/>
-          <w:sz w:val="24"/>
-          <w:szCs w:val="24"/>
-          <w:lang w:eastAsia="es-CR"/>
-          <w14:ligatures w14:val="none"/>
-        </w:rPr>
-        <w:t xml:space="preserve"> 4 y 7, apila 11 )</w:t>
+        <w:t>: significa que el programa usa una pila de datos para pasar los argumentos entre las palabras. La pila es una estructura de datos de tipo LIFO (Last In First Out), es decir, el último elemento en entrar es el primero en salir. Las palabras pueden apilar o desapilar elementos de la pila según su número de parámetros y de resultados. Por ejemplo, la palabra + apila dos números y desapila su suma:</w:t>
+      </w:r>
+    </w:p>
+    <w:p>
+      <w:pPr>
+        <w:spacing w:before="100" w:beforeAutospacing="1" w:after="100" w:afterAutospacing="1" w:line="240" w:lineRule="auto"/>
+        <w:rPr>
+          <w:rFonts w:ascii="Times New Roman" w:eastAsia="Times New Roman" w:hAnsi="Times New Roman" w:cs="Times New Roman"/>
+          <w:color w:val="000000"/>
+          <w:kern w:val="0"/>
+          <w:sz w:val="24"/>
+          <w:szCs w:val="24"/>
+          <w:lang w:eastAsia="es-CR"/>
+          <w14:ligatures w14:val="none"/>
+        </w:rPr>
+      </w:pPr>
+      <w:r>
+        <w:rPr>
+          <w:rFonts w:ascii="Times New Roman" w:eastAsia="Times New Roman" w:hAnsi="Times New Roman" w:cs="Times New Roman"/>
+          <w:color w:val="000000"/>
+          <w:kern w:val="0"/>
+          <w:sz w:val="24"/>
+          <w:szCs w:val="24"/>
+          <w:lang w:eastAsia="es-CR"/>
+          <w14:ligatures w14:val="none"/>
+        </w:rPr>
+        <w:t>4 7 + ( apila 4, apila 7, desapila 4 y 7, apila 11 )</w:t>
       </w:r>
     </w:p>
     <w:p>
@@ -2320,33 +1602,7 @@
           <w:lang w:eastAsia="es-CR"/>
           <w14:ligatures w14:val="none"/>
         </w:rPr>
-        <w:t xml:space="preserve">4 "Hola" + </w:t>
-      </w:r>
-      <w:proofErr w:type="gramStart"/>
-      <w:r>
-        <w:rPr>
-          <w:rFonts w:ascii="Times New Roman" w:eastAsia="Times New Roman" w:hAnsi="Times New Roman" w:cs="Times New Roman"/>
-          <w:color w:val="000000"/>
-          <w:kern w:val="0"/>
-          <w:sz w:val="24"/>
-          <w:szCs w:val="24"/>
-          <w:lang w:eastAsia="es-CR"/>
-          <w14:ligatures w14:val="none"/>
-        </w:rPr>
-        <w:t>( error</w:t>
-      </w:r>
-      <w:proofErr w:type="gramEnd"/>
-      <w:r>
-        <w:rPr>
-          <w:rFonts w:ascii="Times New Roman" w:eastAsia="Times New Roman" w:hAnsi="Times New Roman" w:cs="Times New Roman"/>
-          <w:color w:val="000000"/>
-          <w:kern w:val="0"/>
-          <w:sz w:val="24"/>
-          <w:szCs w:val="24"/>
-          <w:lang w:eastAsia="es-CR"/>
-          <w14:ligatures w14:val="none"/>
-        </w:rPr>
-        <w:t>: tipos incompatibles )</w:t>
+        <w:t>4 "Hola" + ( error: tipos incompatibles )</w:t>
       </w:r>
     </w:p>
     <w:p>
@@ -2618,59 +1874,7 @@
           <w:lang w:eastAsia="es-CR"/>
           <w14:ligatures w14:val="none"/>
         </w:rPr>
-        <w:t xml:space="preserve">Es un lenguaje basado en palabras, es decir, que usa palabras como unidades básicas de programación. Una palabra es una secuencia de caracteres que representa una acción o un valor. Las palabras pueden ser primitivas (definidas por el sistema) o compuestas (definidas por el usuario). Por ejemplo, la </w:t>
-      </w:r>
-      <w:proofErr w:type="gramStart"/>
-      <w:r>
-        <w:rPr>
-          <w:rFonts w:ascii="Times New Roman" w:eastAsia="Times New Roman" w:hAnsi="Times New Roman" w:cs="Times New Roman"/>
-          <w:color w:val="000000"/>
-          <w:kern w:val="0"/>
-          <w:sz w:val="24"/>
-          <w:szCs w:val="24"/>
-          <w:lang w:eastAsia="es-CR"/>
-          <w14:ligatures w14:val="none"/>
-        </w:rPr>
-        <w:t>palabra .</w:t>
-      </w:r>
-      <w:proofErr w:type="gramEnd"/>
-      <w:r>
-        <w:rPr>
-          <w:rFonts w:ascii="Times New Roman" w:eastAsia="Times New Roman" w:hAnsi="Times New Roman" w:cs="Times New Roman"/>
-          <w:color w:val="000000"/>
-          <w:kern w:val="0"/>
-          <w:sz w:val="24"/>
-          <w:szCs w:val="24"/>
-          <w:lang w:eastAsia="es-CR"/>
-          <w14:ligatures w14:val="none"/>
-        </w:rPr>
-        <w:t xml:space="preserve"> (punto) es una palabra primitiva que imprime el tope de la pila y lo elimina. La palabra DUP es una palabra compuesta que duplica el tope de la pila. Se puede definir así</w:t>
-      </w:r>
-      <w:proofErr w:type="gramStart"/>
-      <w:r>
-        <w:rPr>
-          <w:rFonts w:ascii="Times New Roman" w:eastAsia="Times New Roman" w:hAnsi="Times New Roman" w:cs="Times New Roman"/>
-          <w:color w:val="000000"/>
-          <w:kern w:val="0"/>
-          <w:sz w:val="24"/>
-          <w:szCs w:val="24"/>
-          <w:lang w:eastAsia="es-CR"/>
-          <w14:ligatures w14:val="none"/>
-        </w:rPr>
-        <w:t>: :</w:t>
-      </w:r>
-      <w:proofErr w:type="gramEnd"/>
-      <w:r>
-        <w:rPr>
-          <w:rFonts w:ascii="Times New Roman" w:eastAsia="Times New Roman" w:hAnsi="Times New Roman" w:cs="Times New Roman"/>
-          <w:color w:val="000000"/>
-          <w:kern w:val="0"/>
-          <w:sz w:val="24"/>
-          <w:szCs w:val="24"/>
-          <w:lang w:eastAsia="es-CR"/>
-          <w14:ligatures w14:val="none"/>
-        </w:rPr>
-        <w:t xml:space="preserve"> DUP @ + ; donde : indica el inicio de la definición, @ indica el tope de la pila y ; indica el final de la definición.</w:t>
+        <w:t>Es un lenguaje basado en palabras, es decir, que usa palabras como unidades básicas de programación. Una palabra es una secuencia de caracteres que representa una acción o un valor. Las palabras pueden ser primitivas (definidas por el sistema) o compuestas (definidas por el usuario). Por ejemplo, la palabra . (punto) es una palabra primitiva que imprime el tope de la pila y lo elimina. La palabra DUP es una palabra compuesta que duplica el tope de la pila. Se puede definir así: : DUP @ + ; donde : indica el inicio de la definición, @ indica el tope de la pila y ; indica el final de la definición.</w:t>
       </w:r>
     </w:p>
     <w:p>
@@ -2803,31 +2007,17 @@
           <w14:ligatures w14:val="none"/>
         </w:rPr>
       </w:pPr>
-      <w:proofErr w:type="spellStart"/>
-      <w:r>
-        <w:rPr>
-          <w:rFonts w:ascii="Times New Roman" w:eastAsia="Times New Roman" w:hAnsi="Times New Roman" w:cs="Times New Roman"/>
-          <w:color w:val="000000"/>
-          <w:kern w:val="0"/>
-          <w:sz w:val="24"/>
-          <w:szCs w:val="24"/>
-          <w:lang w:eastAsia="es-CR"/>
-          <w14:ligatures w14:val="none"/>
-        </w:rPr>
-        <w:t>Forth</w:t>
-      </w:r>
-      <w:proofErr w:type="spellEnd"/>
-      <w:r>
-        <w:rPr>
-          <w:rFonts w:ascii="Times New Roman" w:eastAsia="Times New Roman" w:hAnsi="Times New Roman" w:cs="Times New Roman"/>
-          <w:color w:val="000000"/>
-          <w:kern w:val="0"/>
-          <w:sz w:val="24"/>
-          <w:szCs w:val="24"/>
-          <w:lang w:eastAsia="es-CR"/>
-          <w14:ligatures w14:val="none"/>
-        </w:rPr>
-        <w:t xml:space="preserve"> es un lenguaje de programación que tiene las siguientes ventajas:</w:t>
+      <w:r>
+        <w:rPr>
+          <w:rFonts w:ascii="Times New Roman" w:eastAsia="Times New Roman" w:hAnsi="Times New Roman" w:cs="Times New Roman"/>
+          <w:color w:val="000000"/>
+          <w:kern w:val="0"/>
+          <w:sz w:val="24"/>
+          <w:szCs w:val="24"/>
+          <w:lang w:eastAsia="es-CR"/>
+          <w14:ligatures w14:val="none"/>
+        </w:rPr>
+        <w:t>Forth es un lenguaje de programación que tiene las siguientes ventajas:</w:t>
       </w:r>
     </w:p>
     <w:p>
@@ -2981,31 +2171,17 @@
           <w14:ligatures w14:val="none"/>
         </w:rPr>
       </w:pPr>
-      <w:proofErr w:type="spellStart"/>
-      <w:r>
-        <w:rPr>
-          <w:rFonts w:ascii="Times New Roman" w:eastAsia="Times New Roman" w:hAnsi="Times New Roman" w:cs="Times New Roman"/>
-          <w:color w:val="000000"/>
-          <w:kern w:val="0"/>
-          <w:sz w:val="24"/>
-          <w:szCs w:val="24"/>
-          <w:lang w:eastAsia="es-CR"/>
-          <w14:ligatures w14:val="none"/>
-        </w:rPr>
-        <w:t>Forth</w:t>
-      </w:r>
-      <w:proofErr w:type="spellEnd"/>
-      <w:r>
-        <w:rPr>
-          <w:rFonts w:ascii="Times New Roman" w:eastAsia="Times New Roman" w:hAnsi="Times New Roman" w:cs="Times New Roman"/>
-          <w:color w:val="000000"/>
-          <w:kern w:val="0"/>
-          <w:sz w:val="24"/>
-          <w:szCs w:val="24"/>
-          <w:lang w:eastAsia="es-CR"/>
-          <w14:ligatures w14:val="none"/>
-        </w:rPr>
-        <w:t xml:space="preserve"> es un lenguaje de programación que tiene las siguientes desventajas:</w:t>
+      <w:r>
+        <w:rPr>
+          <w:rFonts w:ascii="Times New Roman" w:eastAsia="Times New Roman" w:hAnsi="Times New Roman" w:cs="Times New Roman"/>
+          <w:color w:val="000000"/>
+          <w:kern w:val="0"/>
+          <w:sz w:val="24"/>
+          <w:szCs w:val="24"/>
+          <w:lang w:eastAsia="es-CR"/>
+          <w14:ligatures w14:val="none"/>
+        </w:rPr>
+        <w:t>Forth es un lenguaje de programación que tiene las siguientes desventajas:</w:t>
       </w:r>
     </w:p>
     <w:p>
@@ -3157,31 +2333,17 @@
           <w14:ligatures w14:val="none"/>
         </w:rPr>
       </w:pPr>
-      <w:proofErr w:type="spellStart"/>
-      <w:r>
-        <w:rPr>
-          <w:rFonts w:ascii="Times New Roman" w:eastAsia="Times New Roman" w:hAnsi="Times New Roman" w:cs="Times New Roman"/>
-          <w:color w:val="000000"/>
-          <w:kern w:val="0"/>
-          <w:sz w:val="24"/>
-          <w:szCs w:val="24"/>
-          <w:lang w:eastAsia="es-CR"/>
-          <w14:ligatures w14:val="none"/>
-        </w:rPr>
-        <w:t>Forth</w:t>
-      </w:r>
-      <w:proofErr w:type="spellEnd"/>
-      <w:r>
-        <w:rPr>
-          <w:rFonts w:ascii="Times New Roman" w:eastAsia="Times New Roman" w:hAnsi="Times New Roman" w:cs="Times New Roman"/>
-          <w:color w:val="000000"/>
-          <w:kern w:val="0"/>
-          <w:sz w:val="24"/>
-          <w:szCs w:val="24"/>
-          <w:lang w:eastAsia="es-CR"/>
-          <w14:ligatures w14:val="none"/>
-        </w:rPr>
-        <w:t xml:space="preserve"> es un lenguaje de programación que tiene un futuro incierto</w:t>
+      <w:r>
+        <w:rPr>
+          <w:rFonts w:ascii="Times New Roman" w:eastAsia="Times New Roman" w:hAnsi="Times New Roman" w:cs="Times New Roman"/>
+          <w:color w:val="000000"/>
+          <w:kern w:val="0"/>
+          <w:sz w:val="24"/>
+          <w:szCs w:val="24"/>
+          <w:lang w:eastAsia="es-CR"/>
+          <w14:ligatures w14:val="none"/>
+        </w:rPr>
+        <w:t>Forth es un lenguaje de programación que tiene un futuro incierto</w:t>
       </w:r>
       <w:r>
         <w:rPr>
@@ -3235,33 +2397,7 @@
           <w:lang w:eastAsia="es-CR"/>
           <w14:ligatures w14:val="none"/>
         </w:rPr>
-        <w:t xml:space="preserve">Mantener el espíritu original del lenguaje, preservando su simplicidad, rapidez y extensibilidad. Esto implicaría seguir usando </w:t>
-      </w:r>
-      <w:proofErr w:type="spellStart"/>
-      <w:r>
-        <w:rPr>
-          <w:rFonts w:ascii="Times New Roman" w:eastAsia="Times New Roman" w:hAnsi="Times New Roman" w:cs="Times New Roman"/>
-          <w:color w:val="000000"/>
-          <w:kern w:val="0"/>
-          <w:sz w:val="24"/>
-          <w:szCs w:val="24"/>
-          <w:lang w:eastAsia="es-CR"/>
-          <w14:ligatures w14:val="none"/>
-        </w:rPr>
-        <w:t>Forth</w:t>
-      </w:r>
-      <w:proofErr w:type="spellEnd"/>
-      <w:r>
-        <w:rPr>
-          <w:rFonts w:ascii="Times New Roman" w:eastAsia="Times New Roman" w:hAnsi="Times New Roman" w:cs="Times New Roman"/>
-          <w:color w:val="000000"/>
-          <w:kern w:val="0"/>
-          <w:sz w:val="24"/>
-          <w:szCs w:val="24"/>
-          <w:lang w:eastAsia="es-CR"/>
-          <w14:ligatures w14:val="none"/>
-        </w:rPr>
-        <w:t xml:space="preserve"> para aplicaciones específicas o nichos de mercado</w:t>
+        <w:t>Mantener el espíritu original del lenguaje, preservando su simplicidad, rapidez y extensibilidad. Esto implicaría seguir usando Forth para aplicaciones específicas o nichos de mercado</w:t>
       </w:r>
       <w:r>
         <w:rPr>
@@ -3372,111 +2508,69 @@
           <w14:ligatures w14:val="none"/>
         </w:rPr>
       </w:pPr>
-      <w:proofErr w:type="spellStart"/>
-      <w:r>
-        <w:rPr>
-          <w:rFonts w:ascii="Times New Roman" w:eastAsia="Times New Roman" w:hAnsi="Times New Roman" w:cs="Times New Roman"/>
-          <w:color w:val="000000"/>
-          <w:kern w:val="0"/>
-          <w:sz w:val="24"/>
-          <w:szCs w:val="24"/>
-          <w:lang w:eastAsia="es-CR"/>
-          <w14:ligatures w14:val="none"/>
-        </w:rPr>
-        <w:t>Forth</w:t>
-      </w:r>
-      <w:proofErr w:type="spellEnd"/>
-      <w:r>
-        <w:rPr>
-          <w:rFonts w:ascii="Times New Roman" w:eastAsia="Times New Roman" w:hAnsi="Times New Roman" w:cs="Times New Roman"/>
-          <w:color w:val="000000"/>
-          <w:kern w:val="0"/>
-          <w:sz w:val="24"/>
-          <w:szCs w:val="24"/>
-          <w:lang w:eastAsia="es-CR"/>
-          <w14:ligatures w14:val="none"/>
-        </w:rPr>
-        <w:t xml:space="preserve"> es un lenguaje de programación único y original, que se distingue por su diseño basado en una pila de datos y en la definición de palabras o subrutinas. Fue creado por Charles H. Moore en la década de 1960, con el objetivo de simplificar y acelerar la programación de sistemas astronómicos. Desde entonces, ha sido usado para diversas aplicaciones, especialmente en el campo de los sistemas empotrados, como los cargadores, las aplicaciones espaciales o los dispositivos electrónicos.</w:t>
-      </w:r>
-    </w:p>
-    <w:p>
-      <w:pPr>
-        <w:spacing w:before="100" w:beforeAutospacing="1" w:after="100" w:afterAutospacing="1" w:line="240" w:lineRule="auto"/>
-        <w:rPr>
-          <w:rFonts w:ascii="Times New Roman" w:eastAsia="Times New Roman" w:hAnsi="Times New Roman" w:cs="Times New Roman"/>
-          <w:color w:val="000000"/>
-          <w:kern w:val="0"/>
-          <w:sz w:val="24"/>
-          <w:szCs w:val="24"/>
-          <w:lang w:eastAsia="es-CR"/>
-          <w14:ligatures w14:val="none"/>
-        </w:rPr>
-      </w:pPr>
-      <w:proofErr w:type="spellStart"/>
-      <w:r>
-        <w:rPr>
-          <w:rFonts w:ascii="Times New Roman" w:eastAsia="Times New Roman" w:hAnsi="Times New Roman" w:cs="Times New Roman"/>
-          <w:color w:val="000000"/>
-          <w:kern w:val="0"/>
-          <w:sz w:val="24"/>
-          <w:szCs w:val="24"/>
-          <w:lang w:eastAsia="es-CR"/>
-          <w14:ligatures w14:val="none"/>
-        </w:rPr>
-        <w:t>Forth</w:t>
-      </w:r>
-      <w:proofErr w:type="spellEnd"/>
-      <w:r>
-        <w:rPr>
-          <w:rFonts w:ascii="Times New Roman" w:eastAsia="Times New Roman" w:hAnsi="Times New Roman" w:cs="Times New Roman"/>
-          <w:color w:val="000000"/>
-          <w:kern w:val="0"/>
-          <w:sz w:val="24"/>
-          <w:szCs w:val="24"/>
-          <w:lang w:eastAsia="es-CR"/>
-          <w14:ligatures w14:val="none"/>
-        </w:rPr>
-        <w:t xml:space="preserve"> tiene ventajas como su eficiencia, su portabilidad, su flexibilidad y su interactividad, que le permiten adaptarse a diferentes plataformas, dominios y estilos de programación. Sin embargo, también tiene desventajas como su dificultad, su escaso uso y su poca estandarización, que le hacen complejo, marginal e inconsistente.</w:t>
-      </w:r>
-    </w:p>
-    <w:p>
-      <w:pPr>
-        <w:spacing w:before="100" w:beforeAutospacing="1" w:after="100" w:afterAutospacing="1" w:line="240" w:lineRule="auto"/>
-        <w:rPr>
-          <w:rFonts w:ascii="Times New Roman" w:eastAsia="Times New Roman" w:hAnsi="Times New Roman" w:cs="Times New Roman"/>
-          <w:color w:val="000000"/>
-          <w:kern w:val="0"/>
-          <w:sz w:val="24"/>
-          <w:szCs w:val="24"/>
-          <w:lang w:eastAsia="es-CR"/>
-          <w14:ligatures w14:val="none"/>
-        </w:rPr>
-      </w:pPr>
-      <w:proofErr w:type="spellStart"/>
-      <w:r>
-        <w:rPr>
-          <w:rFonts w:ascii="Times New Roman" w:eastAsia="Times New Roman" w:hAnsi="Times New Roman" w:cs="Times New Roman"/>
-          <w:color w:val="000000"/>
-          <w:kern w:val="0"/>
-          <w:sz w:val="24"/>
-          <w:szCs w:val="24"/>
-          <w:lang w:eastAsia="es-CR"/>
-          <w14:ligatures w14:val="none"/>
-        </w:rPr>
-        <w:t>Forth</w:t>
-      </w:r>
-      <w:proofErr w:type="spellEnd"/>
-      <w:r>
-        <w:rPr>
-          <w:rFonts w:ascii="Times New Roman" w:eastAsia="Times New Roman" w:hAnsi="Times New Roman" w:cs="Times New Roman"/>
-          <w:color w:val="000000"/>
-          <w:kern w:val="0"/>
-          <w:sz w:val="24"/>
-          <w:szCs w:val="24"/>
-          <w:lang w:eastAsia="es-CR"/>
-          <w14:ligatures w14:val="none"/>
-        </w:rPr>
-        <w:t xml:space="preserve"> tiene un futuro incierto, ya que depende del interés y el apoyo de la comunidad de usuarios y desarrolladores. Algunas posibles tendencias son mantener el espíritu original del lenguaje, evolucionar el lenguaje hacia nuevas características o funcionalidades o integrar el lenguaje con otros sistemas o herramientas.</w:t>
+      <w:r>
+        <w:rPr>
+          <w:rFonts w:ascii="Times New Roman" w:eastAsia="Times New Roman" w:hAnsi="Times New Roman" w:cs="Times New Roman"/>
+          <w:color w:val="000000"/>
+          <w:kern w:val="0"/>
+          <w:sz w:val="24"/>
+          <w:szCs w:val="24"/>
+          <w:lang w:eastAsia="es-CR"/>
+          <w14:ligatures w14:val="none"/>
+        </w:rPr>
+        <w:t>Forth es un lenguaje de programación único y original, que se distingue por su diseño basado en una pila de datos y en la definición de palabras o subrutinas. Fue creado por Charles H. Moore en la década de 1960, con el objetivo de simplificar y acelerar la programación de sistemas astronómicos. Desde entonces, ha sido usado para diversas aplicaciones, especialmente en el campo de los sistemas empotrados, como los cargadores, las aplicaciones espaciales o los dispositivos electrónicos.</w:t>
+      </w:r>
+    </w:p>
+    <w:p>
+      <w:pPr>
+        <w:spacing w:before="100" w:beforeAutospacing="1" w:after="100" w:afterAutospacing="1" w:line="240" w:lineRule="auto"/>
+        <w:rPr>
+          <w:rFonts w:ascii="Times New Roman" w:eastAsia="Times New Roman" w:hAnsi="Times New Roman" w:cs="Times New Roman"/>
+          <w:color w:val="000000"/>
+          <w:kern w:val="0"/>
+          <w:sz w:val="24"/>
+          <w:szCs w:val="24"/>
+          <w:lang w:eastAsia="es-CR"/>
+          <w14:ligatures w14:val="none"/>
+        </w:rPr>
+      </w:pPr>
+      <w:r>
+        <w:rPr>
+          <w:rFonts w:ascii="Times New Roman" w:eastAsia="Times New Roman" w:hAnsi="Times New Roman" w:cs="Times New Roman"/>
+          <w:color w:val="000000"/>
+          <w:kern w:val="0"/>
+          <w:sz w:val="24"/>
+          <w:szCs w:val="24"/>
+          <w:lang w:eastAsia="es-CR"/>
+          <w14:ligatures w14:val="none"/>
+        </w:rPr>
+        <w:t>Forth tiene ventajas como su eficiencia, su portabilidad, su flexibilidad y su interactividad, que le permiten adaptarse a diferentes plataformas, dominios y estilos de programación. Sin embargo, también tiene desventajas como su dificultad, su escaso uso y su poca estandarización, que le hacen complejo, marginal e inconsistente.</w:t>
+      </w:r>
+    </w:p>
+    <w:p>
+      <w:pPr>
+        <w:spacing w:before="100" w:beforeAutospacing="1" w:after="100" w:afterAutospacing="1" w:line="240" w:lineRule="auto"/>
+        <w:rPr>
+          <w:rFonts w:ascii="Times New Roman" w:eastAsia="Times New Roman" w:hAnsi="Times New Roman" w:cs="Times New Roman"/>
+          <w:color w:val="000000"/>
+          <w:kern w:val="0"/>
+          <w:sz w:val="24"/>
+          <w:szCs w:val="24"/>
+          <w:lang w:eastAsia="es-CR"/>
+          <w14:ligatures w14:val="none"/>
+        </w:rPr>
+      </w:pPr>
+      <w:r>
+        <w:rPr>
+          <w:rFonts w:ascii="Times New Roman" w:eastAsia="Times New Roman" w:hAnsi="Times New Roman" w:cs="Times New Roman"/>
+          <w:color w:val="000000"/>
+          <w:kern w:val="0"/>
+          <w:sz w:val="24"/>
+          <w:szCs w:val="24"/>
+          <w:lang w:eastAsia="es-CR"/>
+          <w14:ligatures w14:val="none"/>
+        </w:rPr>
+        <w:t>Forth tiene un futuro incierto, ya que depende del interés y el apoyo de la comunidad de usuarios y desarrolladores. Algunas posibles tendencias son mantener el espíritu original del lenguaje, evolucionar el lenguaje hacia nuevas características o funcionalidades o integrar el lenguaje con otros sistemas o herramientas.</w:t>
       </w:r>
     </w:p>
     <w:p>
@@ -3550,33 +2644,7 @@
           <w:lang w:eastAsia="es-CR"/>
           <w14:ligatures w14:val="none"/>
         </w:rPr>
-        <w:t xml:space="preserve">Para aprender más sobre el lenguaje de programación </w:t>
-      </w:r>
-      <w:proofErr w:type="spellStart"/>
-      <w:r>
-        <w:rPr>
-          <w:rFonts w:ascii="Times New Roman" w:eastAsia="Times New Roman" w:hAnsi="Times New Roman" w:cs="Times New Roman"/>
-          <w:color w:val="000000"/>
-          <w:kern w:val="0"/>
-          <w:sz w:val="24"/>
-          <w:szCs w:val="24"/>
-          <w:lang w:eastAsia="es-CR"/>
-          <w14:ligatures w14:val="none"/>
-        </w:rPr>
-        <w:t>Forth</w:t>
-      </w:r>
-      <w:proofErr w:type="spellEnd"/>
-      <w:r>
-        <w:rPr>
-          <w:rFonts w:ascii="Times New Roman" w:eastAsia="Times New Roman" w:hAnsi="Times New Roman" w:cs="Times New Roman"/>
-          <w:color w:val="000000"/>
-          <w:kern w:val="0"/>
-          <w:sz w:val="24"/>
-          <w:szCs w:val="24"/>
-          <w:lang w:eastAsia="es-CR"/>
-          <w14:ligatures w14:val="none"/>
-        </w:rPr>
-        <w:t>, se recomienda consultar las siguientes fuentes:</w:t>
+        <w:t>Para aprender más sobre el lenguaje de programación Forth, se recomienda consultar las siguientes fuentes:</w:t>
       </w:r>
     </w:p>
     <w:p>
@@ -3606,59 +2674,7 @@
           <w:lang w:eastAsia="es-CR"/>
           <w14:ligatures w14:val="none"/>
         </w:rPr>
-        <w:t>El libro [</w:t>
-      </w:r>
-      <w:proofErr w:type="spellStart"/>
-      <w:r>
-        <w:rPr>
-          <w:rFonts w:ascii="Times New Roman" w:eastAsia="Times New Roman" w:hAnsi="Times New Roman" w:cs="Times New Roman"/>
-          <w:color w:val="000000"/>
-          <w:kern w:val="0"/>
-          <w:sz w:val="24"/>
-          <w:szCs w:val="24"/>
-          <w:lang w:eastAsia="es-CR"/>
-          <w14:ligatures w14:val="none"/>
-        </w:rPr>
-        <w:t>Starting</w:t>
-      </w:r>
-      <w:proofErr w:type="spellEnd"/>
-      <w:r>
-        <w:rPr>
-          <w:rFonts w:ascii="Times New Roman" w:eastAsia="Times New Roman" w:hAnsi="Times New Roman" w:cs="Times New Roman"/>
-          <w:color w:val="000000"/>
-          <w:kern w:val="0"/>
-          <w:sz w:val="24"/>
-          <w:szCs w:val="24"/>
-          <w:lang w:eastAsia="es-CR"/>
-          <w14:ligatures w14:val="none"/>
-        </w:rPr>
-        <w:t xml:space="preserve"> </w:t>
-      </w:r>
-      <w:proofErr w:type="spellStart"/>
-      <w:r>
-        <w:rPr>
-          <w:rFonts w:ascii="Times New Roman" w:eastAsia="Times New Roman" w:hAnsi="Times New Roman" w:cs="Times New Roman"/>
-          <w:color w:val="000000"/>
-          <w:kern w:val="0"/>
-          <w:sz w:val="24"/>
-          <w:szCs w:val="24"/>
-          <w:lang w:eastAsia="es-CR"/>
-          <w14:ligatures w14:val="none"/>
-        </w:rPr>
-        <w:t>Forth</w:t>
-      </w:r>
-      <w:proofErr w:type="spellEnd"/>
-      <w:r>
-        <w:rPr>
-          <w:rFonts w:ascii="Times New Roman" w:eastAsia="Times New Roman" w:hAnsi="Times New Roman" w:cs="Times New Roman"/>
-          <w:color w:val="000000"/>
-          <w:kern w:val="0"/>
-          <w:sz w:val="24"/>
-          <w:szCs w:val="24"/>
-          <w:lang w:eastAsia="es-CR"/>
-          <w14:ligatures w14:val="none"/>
-        </w:rPr>
-        <w:t>], de Leo Brodie, que es una introducción clásica y amena al lenguaje.</w:t>
+        <w:t>El libro [Starting Forth], de Leo Brodie, que es una introducción clásica y amena al lenguaje.</w:t>
       </w:r>
     </w:p>
     <w:p>
@@ -3688,33 +2704,7 @@
           <w:lang w:eastAsia="es-CR"/>
           <w14:ligatures w14:val="none"/>
         </w:rPr>
-        <w:t xml:space="preserve">El sitio web [Forth.com], que es el portal oficial del lenguaje y ofrece recursos, noticias y enlaces sobre </w:t>
-      </w:r>
-      <w:proofErr w:type="spellStart"/>
-      <w:r>
-        <w:rPr>
-          <w:rFonts w:ascii="Times New Roman" w:eastAsia="Times New Roman" w:hAnsi="Times New Roman" w:cs="Times New Roman"/>
-          <w:color w:val="000000"/>
-          <w:kern w:val="0"/>
-          <w:sz w:val="24"/>
-          <w:szCs w:val="24"/>
-          <w:lang w:eastAsia="es-CR"/>
-          <w14:ligatures w14:val="none"/>
-        </w:rPr>
-        <w:t>Forth</w:t>
-      </w:r>
-      <w:proofErr w:type="spellEnd"/>
-      <w:r>
-        <w:rPr>
-          <w:rFonts w:ascii="Times New Roman" w:eastAsia="Times New Roman" w:hAnsi="Times New Roman" w:cs="Times New Roman"/>
-          <w:color w:val="000000"/>
-          <w:kern w:val="0"/>
-          <w:sz w:val="24"/>
-          <w:szCs w:val="24"/>
-          <w:lang w:eastAsia="es-CR"/>
-          <w14:ligatures w14:val="none"/>
-        </w:rPr>
-        <w:t>.</w:t>
+        <w:t>El sitio web [Forth.com], que es el portal oficial del lenguaje y ofrece recursos, noticias y enlaces sobre Forth.</w:t>
       </w:r>
     </w:p>
     <w:p>
@@ -3744,59 +2734,7 @@
           <w:lang w:eastAsia="es-CR"/>
           <w14:ligatures w14:val="none"/>
         </w:rPr>
-        <w:t>El sitio web [</w:t>
-      </w:r>
-      <w:proofErr w:type="spellStart"/>
-      <w:r>
-        <w:rPr>
-          <w:rFonts w:ascii="Times New Roman" w:eastAsia="Times New Roman" w:hAnsi="Times New Roman" w:cs="Times New Roman"/>
-          <w:color w:val="000000"/>
-          <w:kern w:val="0"/>
-          <w:sz w:val="24"/>
-          <w:szCs w:val="24"/>
-          <w:lang w:eastAsia="es-CR"/>
-          <w14:ligatures w14:val="none"/>
-        </w:rPr>
-        <w:t>ForthHub</w:t>
-      </w:r>
-      <w:proofErr w:type="spellEnd"/>
-      <w:r>
-        <w:rPr>
-          <w:rFonts w:ascii="Times New Roman" w:eastAsia="Times New Roman" w:hAnsi="Times New Roman" w:cs="Times New Roman"/>
-          <w:color w:val="000000"/>
-          <w:kern w:val="0"/>
-          <w:sz w:val="24"/>
-          <w:szCs w:val="24"/>
-          <w:lang w:eastAsia="es-CR"/>
-          <w14:ligatures w14:val="none"/>
-        </w:rPr>
-        <w:t xml:space="preserve">], que es una plataforma colaborativa para compartir proyectos, código y documentación sobre </w:t>
-      </w:r>
-      <w:proofErr w:type="spellStart"/>
-      <w:r>
-        <w:rPr>
-          <w:rFonts w:ascii="Times New Roman" w:eastAsia="Times New Roman" w:hAnsi="Times New Roman" w:cs="Times New Roman"/>
-          <w:color w:val="000000"/>
-          <w:kern w:val="0"/>
-          <w:sz w:val="24"/>
-          <w:szCs w:val="24"/>
-          <w:lang w:eastAsia="es-CR"/>
-          <w14:ligatures w14:val="none"/>
-        </w:rPr>
-        <w:t>Forth</w:t>
-      </w:r>
-      <w:proofErr w:type="spellEnd"/>
-      <w:r>
-        <w:rPr>
-          <w:rFonts w:ascii="Times New Roman" w:eastAsia="Times New Roman" w:hAnsi="Times New Roman" w:cs="Times New Roman"/>
-          <w:color w:val="000000"/>
-          <w:kern w:val="0"/>
-          <w:sz w:val="24"/>
-          <w:szCs w:val="24"/>
-          <w:lang w:eastAsia="es-CR"/>
-          <w14:ligatures w14:val="none"/>
-        </w:rPr>
-        <w:t>.</w:t>
+        <w:t>El sitio web [ForthHub], que es una plataforma colaborativa para compartir proyectos, código y documentación sobre Forth.</w:t>
       </w:r>
     </w:p>
     <w:p>
@@ -3870,10 +2808,12 @@
           <w:lang w:val="en-US" w:eastAsia="es-CR"/>
           <w14:ligatures w14:val="none"/>
         </w:rPr>
-        <w:t>: Brodie, L. (1981). Starting Forth. Prentice-Hall</w:t>
-      </w:r>
-      <w:proofErr w:type="gramStart"/>
-      <w:r>
+        <w:t xml:space="preserve">: Brodie, L. (1981). Starting Forth. Prentice-Hall. : Forth.com. (2023). </w:t>
+      </w:r>
+    </w:p>
+    <w:p>
+      <w:pPr>
+        <w:spacing w:before="100" w:beforeAutospacing="1" w:after="100" w:afterAutospacing="1" w:line="240" w:lineRule="auto"/>
         <w:rPr>
           <w:rFonts w:ascii="Times New Roman" w:eastAsia="Times New Roman" w:hAnsi="Times New Roman" w:cs="Times New Roman"/>
           <w:color w:val="000000"/>
@@ -3883,9 +2823,7 @@
           <w:lang w:val="en-US" w:eastAsia="es-CR"/>
           <w14:ligatures w14:val="none"/>
         </w:rPr>
-        <w:t>. :</w:t>
-      </w:r>
-      <w:proofErr w:type="gramEnd"/>
+      </w:pPr>
       <w:r>
         <w:rPr>
           <w:rFonts w:ascii="Times New Roman" w:eastAsia="Times New Roman" w:hAnsi="Times New Roman" w:cs="Times New Roman"/>
@@ -3896,7 +2834,7 @@
           <w:lang w:val="en-US" w:eastAsia="es-CR"/>
           <w14:ligatures w14:val="none"/>
         </w:rPr>
-        <w:t xml:space="preserve"> Forth.com. (2023). </w:t>
+        <w:t xml:space="preserve">The Forth Programming Language. Retrieved from [https://www.forth.com/] : ForthHub. (2023). </w:t>
       </w:r>
     </w:p>
     <w:p>
@@ -3922,99 +2860,7 @@
           <w:lang w:val="en-US" w:eastAsia="es-CR"/>
           <w14:ligatures w14:val="none"/>
         </w:rPr>
-        <w:t>The Forth Programming Language. Retrieved from [https://www.forth.com/</w:t>
-      </w:r>
-      <w:proofErr w:type="gramStart"/>
-      <w:r>
-        <w:rPr>
-          <w:rFonts w:ascii="Times New Roman" w:eastAsia="Times New Roman" w:hAnsi="Times New Roman" w:cs="Times New Roman"/>
-          <w:color w:val="000000"/>
-          <w:kern w:val="0"/>
-          <w:sz w:val="24"/>
-          <w:szCs w:val="24"/>
-          <w:lang w:val="en-US" w:eastAsia="es-CR"/>
-          <w14:ligatures w14:val="none"/>
-        </w:rPr>
-        <w:t>] :</w:t>
-      </w:r>
-      <w:proofErr w:type="gramEnd"/>
-      <w:r>
-        <w:rPr>
-          <w:rFonts w:ascii="Times New Roman" w:eastAsia="Times New Roman" w:hAnsi="Times New Roman" w:cs="Times New Roman"/>
-          <w:color w:val="000000"/>
-          <w:kern w:val="0"/>
-          <w:sz w:val="24"/>
-          <w:szCs w:val="24"/>
-          <w:lang w:val="en-US" w:eastAsia="es-CR"/>
-          <w14:ligatures w14:val="none"/>
-        </w:rPr>
-        <w:t xml:space="preserve"> </w:t>
-      </w:r>
-      <w:proofErr w:type="spellStart"/>
-      <w:r>
-        <w:rPr>
-          <w:rFonts w:ascii="Times New Roman" w:eastAsia="Times New Roman" w:hAnsi="Times New Roman" w:cs="Times New Roman"/>
-          <w:color w:val="000000"/>
-          <w:kern w:val="0"/>
-          <w:sz w:val="24"/>
-          <w:szCs w:val="24"/>
-          <w:lang w:val="en-US" w:eastAsia="es-CR"/>
-          <w14:ligatures w14:val="none"/>
-        </w:rPr>
-        <w:t>ForthHub</w:t>
-      </w:r>
-      <w:proofErr w:type="spellEnd"/>
-      <w:r>
-        <w:rPr>
-          <w:rFonts w:ascii="Times New Roman" w:eastAsia="Times New Roman" w:hAnsi="Times New Roman" w:cs="Times New Roman"/>
-          <w:color w:val="000000"/>
-          <w:kern w:val="0"/>
-          <w:sz w:val="24"/>
-          <w:szCs w:val="24"/>
-          <w:lang w:val="en-US" w:eastAsia="es-CR"/>
-          <w14:ligatures w14:val="none"/>
-        </w:rPr>
-        <w:t xml:space="preserve">. (2023). </w:t>
-      </w:r>
-    </w:p>
-    <w:p>
-      <w:pPr>
-        <w:spacing w:before="100" w:beforeAutospacing="1" w:after="100" w:afterAutospacing="1" w:line="240" w:lineRule="auto"/>
-        <w:rPr>
-          <w:rFonts w:ascii="Times New Roman" w:eastAsia="Times New Roman" w:hAnsi="Times New Roman" w:cs="Times New Roman"/>
-          <w:color w:val="000000"/>
-          <w:kern w:val="0"/>
-          <w:sz w:val="24"/>
-          <w:szCs w:val="24"/>
-          <w:lang w:val="en-US" w:eastAsia="es-CR"/>
-          <w14:ligatures w14:val="none"/>
-        </w:rPr>
-      </w:pPr>
-      <w:proofErr w:type="spellStart"/>
-      <w:r>
-        <w:rPr>
-          <w:rFonts w:ascii="Times New Roman" w:eastAsia="Times New Roman" w:hAnsi="Times New Roman" w:cs="Times New Roman"/>
-          <w:color w:val="000000"/>
-          <w:kern w:val="0"/>
-          <w:sz w:val="24"/>
-          <w:szCs w:val="24"/>
-          <w:lang w:val="en-US" w:eastAsia="es-CR"/>
-          <w14:ligatures w14:val="none"/>
-        </w:rPr>
-        <w:t>ForthHub</w:t>
-      </w:r>
-      <w:proofErr w:type="spellEnd"/>
-      <w:r>
-        <w:rPr>
-          <w:rFonts w:ascii="Times New Roman" w:eastAsia="Times New Roman" w:hAnsi="Times New Roman" w:cs="Times New Roman"/>
-          <w:color w:val="000000"/>
-          <w:kern w:val="0"/>
-          <w:sz w:val="24"/>
-          <w:szCs w:val="24"/>
-          <w:lang w:val="en-US" w:eastAsia="es-CR"/>
-          <w14:ligatures w14:val="none"/>
-        </w:rPr>
-        <w:t>: A place for all things Forth. Retrieved from [https://github.com/ForthHub/ForthHub]</w:t>
+        <w:t>ForthHub: A place for all things Forth. Retrieved from [https://github.com/ForthHub/ForthHub]</w:t>
       </w:r>
     </w:p>
     <w:p>
@@ -4069,7 +2915,7 @@
           <w:kern w:val="0"/>
           <w:sz w:val="24"/>
           <w:szCs w:val="24"/>
-          <w:lang w:eastAsia="es-CR"/>
+          <w:lang w:val="en-US" w:eastAsia="es-CR"/>
           <w14:ligatures w14:val="none"/>
         </w:rPr>
       </w:pPr>
@@ -4086,7 +2932,7 @@
           <w:kern w:val="0"/>
           <w:sz w:val="24"/>
           <w:szCs w:val="24"/>
-          <w:lang w:eastAsia="es-CR"/>
+          <w:lang w:val="en-US" w:eastAsia="es-CR"/>
           <w14:ligatures w14:val="none"/>
         </w:rPr>
       </w:pPr>
@@ -4164,319 +3010,7 @@
           <w:lang w:eastAsia="es-CR"/>
           <w14:ligatures w14:val="none"/>
         </w:rPr>
-        <w:t xml:space="preserve"> Para practicar el lenguaje </w:t>
-      </w:r>
-      <w:proofErr w:type="spellStart"/>
-      <w:r>
-        <w:rPr>
-          <w:rFonts w:ascii="Times New Roman" w:eastAsia="Times New Roman" w:hAnsi="Times New Roman" w:cs="Times New Roman"/>
-          <w:color w:val="000000"/>
-          <w:kern w:val="0"/>
-          <w:sz w:val="24"/>
-          <w:szCs w:val="24"/>
-          <w:lang w:eastAsia="es-CR"/>
-          <w14:ligatures w14:val="none"/>
-        </w:rPr>
-        <w:t>Forth</w:t>
-      </w:r>
-      <w:proofErr w:type="spellEnd"/>
-      <w:r>
-        <w:rPr>
-          <w:rFonts w:ascii="Times New Roman" w:eastAsia="Times New Roman" w:hAnsi="Times New Roman" w:cs="Times New Roman"/>
-          <w:color w:val="000000"/>
-          <w:kern w:val="0"/>
-          <w:sz w:val="24"/>
-          <w:szCs w:val="24"/>
-          <w:lang w:eastAsia="es-CR"/>
-          <w14:ligatures w14:val="none"/>
-        </w:rPr>
-        <w:t>, puedes usar un intérprete o un compilador que te permita ejecutar y depurar el código en tiempo real. Algunas opciones son [</w:t>
-      </w:r>
-      <w:proofErr w:type="spellStart"/>
-      <w:r>
-        <w:rPr>
-          <w:rFonts w:ascii="Times New Roman" w:eastAsia="Times New Roman" w:hAnsi="Times New Roman" w:cs="Times New Roman"/>
-          <w:color w:val="000000"/>
-          <w:kern w:val="0"/>
-          <w:sz w:val="24"/>
-          <w:szCs w:val="24"/>
-          <w:lang w:eastAsia="es-CR"/>
-          <w14:ligatures w14:val="none"/>
-        </w:rPr>
-        <w:t>gforth</w:t>
-      </w:r>
-      <w:proofErr w:type="spellEnd"/>
-      <w:r>
-        <w:rPr>
-          <w:rFonts w:ascii="Times New Roman" w:eastAsia="Times New Roman" w:hAnsi="Times New Roman" w:cs="Times New Roman"/>
-          <w:color w:val="000000"/>
-          <w:kern w:val="0"/>
-          <w:sz w:val="24"/>
-          <w:szCs w:val="24"/>
-          <w:lang w:eastAsia="es-CR"/>
-          <w14:ligatures w14:val="none"/>
-        </w:rPr>
-        <w:t>], [</w:t>
-      </w:r>
-      <w:proofErr w:type="spellStart"/>
-      <w:r>
-        <w:rPr>
-          <w:rFonts w:ascii="Times New Roman" w:eastAsia="Times New Roman" w:hAnsi="Times New Roman" w:cs="Times New Roman"/>
-          <w:color w:val="000000"/>
-          <w:kern w:val="0"/>
-          <w:sz w:val="24"/>
-          <w:szCs w:val="24"/>
-          <w:lang w:eastAsia="es-CR"/>
-          <w14:ligatures w14:val="none"/>
-        </w:rPr>
-        <w:t>SwiftForth</w:t>
-      </w:r>
-      <w:proofErr w:type="spellEnd"/>
-      <w:r>
-        <w:rPr>
-          <w:rFonts w:ascii="Times New Roman" w:eastAsia="Times New Roman" w:hAnsi="Times New Roman" w:cs="Times New Roman"/>
-          <w:color w:val="000000"/>
-          <w:kern w:val="0"/>
-          <w:sz w:val="24"/>
-          <w:szCs w:val="24"/>
-          <w:lang w:eastAsia="es-CR"/>
-          <w14:ligatures w14:val="none"/>
-        </w:rPr>
-        <w:t xml:space="preserve">] o [Win32Forth], que son implementaciones gratuitas y multiplataforma de </w:t>
-      </w:r>
-      <w:proofErr w:type="spellStart"/>
-      <w:r>
-        <w:rPr>
-          <w:rFonts w:ascii="Times New Roman" w:eastAsia="Times New Roman" w:hAnsi="Times New Roman" w:cs="Times New Roman"/>
-          <w:color w:val="000000"/>
-          <w:kern w:val="0"/>
-          <w:sz w:val="24"/>
-          <w:szCs w:val="24"/>
-          <w:lang w:eastAsia="es-CR"/>
-          <w14:ligatures w14:val="none"/>
-        </w:rPr>
-        <w:t>Forth</w:t>
-      </w:r>
-      <w:proofErr w:type="spellEnd"/>
-      <w:r>
-        <w:rPr>
-          <w:rFonts w:ascii="Times New Roman" w:eastAsia="Times New Roman" w:hAnsi="Times New Roman" w:cs="Times New Roman"/>
-          <w:color w:val="000000"/>
-          <w:kern w:val="0"/>
-          <w:sz w:val="24"/>
-          <w:szCs w:val="24"/>
-          <w:lang w:eastAsia="es-CR"/>
-          <w14:ligatures w14:val="none"/>
-        </w:rPr>
-        <w:t>. También puedes usar un entorno de desarrollo integrado (IDE) que te facilite la edición y el manejo de los archivos de código. Algunas opciones son [</w:t>
-      </w:r>
-      <w:proofErr w:type="spellStart"/>
-      <w:r>
-        <w:rPr>
-          <w:rFonts w:ascii="Times New Roman" w:eastAsia="Times New Roman" w:hAnsi="Times New Roman" w:cs="Times New Roman"/>
-          <w:color w:val="000000"/>
-          <w:kern w:val="0"/>
-          <w:sz w:val="24"/>
-          <w:szCs w:val="24"/>
-          <w:lang w:eastAsia="es-CR"/>
-          <w14:ligatures w14:val="none"/>
-        </w:rPr>
-        <w:t>ForthIDE</w:t>
-      </w:r>
-      <w:proofErr w:type="spellEnd"/>
-      <w:r>
-        <w:rPr>
-          <w:rFonts w:ascii="Times New Roman" w:eastAsia="Times New Roman" w:hAnsi="Times New Roman" w:cs="Times New Roman"/>
-          <w:color w:val="000000"/>
-          <w:kern w:val="0"/>
-          <w:sz w:val="24"/>
-          <w:szCs w:val="24"/>
-          <w:lang w:eastAsia="es-CR"/>
-          <w14:ligatures w14:val="none"/>
-        </w:rPr>
-        <w:t>], [</w:t>
-      </w:r>
-      <w:proofErr w:type="spellStart"/>
-      <w:r>
-        <w:rPr>
-          <w:rFonts w:ascii="Times New Roman" w:eastAsia="Times New Roman" w:hAnsi="Times New Roman" w:cs="Times New Roman"/>
-          <w:color w:val="000000"/>
-          <w:kern w:val="0"/>
-          <w:sz w:val="24"/>
-          <w:szCs w:val="24"/>
-          <w:lang w:eastAsia="es-CR"/>
-          <w14:ligatures w14:val="none"/>
-        </w:rPr>
-        <w:t>ForthPad</w:t>
-      </w:r>
-      <w:proofErr w:type="spellEnd"/>
-      <w:r>
-        <w:rPr>
-          <w:rFonts w:ascii="Times New Roman" w:eastAsia="Times New Roman" w:hAnsi="Times New Roman" w:cs="Times New Roman"/>
-          <w:color w:val="000000"/>
-          <w:kern w:val="0"/>
-          <w:sz w:val="24"/>
-          <w:szCs w:val="24"/>
-          <w:lang w:eastAsia="es-CR"/>
-          <w14:ligatures w14:val="none"/>
-        </w:rPr>
-        <w:t>] o [</w:t>
-      </w:r>
-      <w:proofErr w:type="spellStart"/>
-      <w:r>
-        <w:rPr>
-          <w:rFonts w:ascii="Times New Roman" w:eastAsia="Times New Roman" w:hAnsi="Times New Roman" w:cs="Times New Roman"/>
-          <w:color w:val="000000"/>
-          <w:kern w:val="0"/>
-          <w:sz w:val="24"/>
-          <w:szCs w:val="24"/>
-          <w:lang w:eastAsia="es-CR"/>
-          <w14:ligatures w14:val="none"/>
-        </w:rPr>
-        <w:t>ForthBuilder</w:t>
-      </w:r>
-      <w:proofErr w:type="spellEnd"/>
-      <w:r>
-        <w:rPr>
-          <w:rFonts w:ascii="Times New Roman" w:eastAsia="Times New Roman" w:hAnsi="Times New Roman" w:cs="Times New Roman"/>
-          <w:color w:val="000000"/>
-          <w:kern w:val="0"/>
-          <w:sz w:val="24"/>
-          <w:szCs w:val="24"/>
-          <w:lang w:eastAsia="es-CR"/>
-          <w14:ligatures w14:val="none"/>
-        </w:rPr>
-        <w:t xml:space="preserve">], que son herramientas específicas para </w:t>
-      </w:r>
-      <w:proofErr w:type="spellStart"/>
-      <w:r>
-        <w:rPr>
-          <w:rFonts w:ascii="Times New Roman" w:eastAsia="Times New Roman" w:hAnsi="Times New Roman" w:cs="Times New Roman"/>
-          <w:color w:val="000000"/>
-          <w:kern w:val="0"/>
-          <w:sz w:val="24"/>
-          <w:szCs w:val="24"/>
-          <w:lang w:eastAsia="es-CR"/>
-          <w14:ligatures w14:val="none"/>
-        </w:rPr>
-        <w:t>Forth</w:t>
-      </w:r>
-      <w:proofErr w:type="spellEnd"/>
-      <w:r>
-        <w:rPr>
-          <w:rFonts w:ascii="Times New Roman" w:eastAsia="Times New Roman" w:hAnsi="Times New Roman" w:cs="Times New Roman"/>
-          <w:color w:val="000000"/>
-          <w:kern w:val="0"/>
-          <w:sz w:val="24"/>
-          <w:szCs w:val="24"/>
-          <w:lang w:eastAsia="es-CR"/>
-          <w14:ligatures w14:val="none"/>
-        </w:rPr>
-        <w:t xml:space="preserve">. Otra forma de practicar el lenguaje </w:t>
-      </w:r>
-      <w:proofErr w:type="spellStart"/>
-      <w:r>
-        <w:rPr>
-          <w:rFonts w:ascii="Times New Roman" w:eastAsia="Times New Roman" w:hAnsi="Times New Roman" w:cs="Times New Roman"/>
-          <w:color w:val="000000"/>
-          <w:kern w:val="0"/>
-          <w:sz w:val="24"/>
-          <w:szCs w:val="24"/>
-          <w:lang w:eastAsia="es-CR"/>
-          <w14:ligatures w14:val="none"/>
-        </w:rPr>
-        <w:t>Forth</w:t>
-      </w:r>
-      <w:proofErr w:type="spellEnd"/>
-      <w:r>
-        <w:rPr>
-          <w:rFonts w:ascii="Times New Roman" w:eastAsia="Times New Roman" w:hAnsi="Times New Roman" w:cs="Times New Roman"/>
-          <w:color w:val="000000"/>
-          <w:kern w:val="0"/>
-          <w:sz w:val="24"/>
-          <w:szCs w:val="24"/>
-          <w:lang w:eastAsia="es-CR"/>
-          <w14:ligatures w14:val="none"/>
-        </w:rPr>
-        <w:t xml:space="preserve"> es participar en desafíos o concursos de programación, como el [IOCCC] o el [</w:t>
-      </w:r>
-      <w:proofErr w:type="spellStart"/>
-      <w:r>
-        <w:rPr>
-          <w:rFonts w:ascii="Times New Roman" w:eastAsia="Times New Roman" w:hAnsi="Times New Roman" w:cs="Times New Roman"/>
-          <w:color w:val="000000"/>
-          <w:kern w:val="0"/>
-          <w:sz w:val="24"/>
-          <w:szCs w:val="24"/>
-          <w:lang w:eastAsia="es-CR"/>
-          <w14:ligatures w14:val="none"/>
-        </w:rPr>
-        <w:t>Code</w:t>
-      </w:r>
-      <w:proofErr w:type="spellEnd"/>
-      <w:r>
-        <w:rPr>
-          <w:rFonts w:ascii="Times New Roman" w:eastAsia="Times New Roman" w:hAnsi="Times New Roman" w:cs="Times New Roman"/>
-          <w:color w:val="000000"/>
-          <w:kern w:val="0"/>
-          <w:sz w:val="24"/>
-          <w:szCs w:val="24"/>
-          <w:lang w:eastAsia="es-CR"/>
-          <w14:ligatures w14:val="none"/>
-        </w:rPr>
-        <w:t xml:space="preserve"> Golf </w:t>
-      </w:r>
-      <w:proofErr w:type="spellStart"/>
-      <w:r>
-        <w:rPr>
-          <w:rFonts w:ascii="Times New Roman" w:eastAsia="Times New Roman" w:hAnsi="Times New Roman" w:cs="Times New Roman"/>
-          <w:color w:val="000000"/>
-          <w:kern w:val="0"/>
-          <w:sz w:val="24"/>
-          <w:szCs w:val="24"/>
-          <w:lang w:eastAsia="es-CR"/>
-          <w14:ligatures w14:val="none"/>
-        </w:rPr>
-        <w:t>Stack</w:t>
-      </w:r>
-      <w:proofErr w:type="spellEnd"/>
-      <w:r>
-        <w:rPr>
-          <w:rFonts w:ascii="Times New Roman" w:eastAsia="Times New Roman" w:hAnsi="Times New Roman" w:cs="Times New Roman"/>
-          <w:color w:val="000000"/>
-          <w:kern w:val="0"/>
-          <w:sz w:val="24"/>
-          <w:szCs w:val="24"/>
-          <w:lang w:eastAsia="es-CR"/>
-          <w14:ligatures w14:val="none"/>
-        </w:rPr>
-        <w:t xml:space="preserve"> Exchange], que te retan a crear programas cortos y originales en </w:t>
-      </w:r>
-      <w:proofErr w:type="spellStart"/>
-      <w:r>
-        <w:rPr>
-          <w:rFonts w:ascii="Times New Roman" w:eastAsia="Times New Roman" w:hAnsi="Times New Roman" w:cs="Times New Roman"/>
-          <w:color w:val="000000"/>
-          <w:kern w:val="0"/>
-          <w:sz w:val="24"/>
-          <w:szCs w:val="24"/>
-          <w:lang w:eastAsia="es-CR"/>
-          <w14:ligatures w14:val="none"/>
-        </w:rPr>
-        <w:t>Forth</w:t>
-      </w:r>
-      <w:proofErr w:type="spellEnd"/>
-      <w:r>
-        <w:rPr>
-          <w:rFonts w:ascii="Times New Roman" w:eastAsia="Times New Roman" w:hAnsi="Times New Roman" w:cs="Times New Roman"/>
-          <w:color w:val="000000"/>
-          <w:kern w:val="0"/>
-          <w:sz w:val="24"/>
-          <w:szCs w:val="24"/>
-          <w:lang w:eastAsia="es-CR"/>
-          <w14:ligatures w14:val="none"/>
-        </w:rPr>
-        <w:t>.</w:t>
+        <w:t xml:space="preserve"> Para practicar el lenguaje Forth, puedes usar un intérprete o un compilador que te permita ejecutar y depurar el código en tiempo real. Algunas opciones son [gforth], [SwiftForth] o [Win32Forth], que son implementaciones gratuitas y multiplataforma de Forth. También puedes usar un entorno de desarrollo integrado (IDE) que te facilite la edición y el manejo de los archivos de código. Algunas opciones son [ForthIDE], [ForthPad] o [ForthBuilder], que son herramientas específicas para Forth. Otra forma de practicar el lenguaje Forth es participar en desafíos o concursos de programación, como el [IOCCC] o el [Code Golf Stack Exchange], que te retan a crear programas cortos y originales en Forth.</w:t>
       </w:r>
     </w:p>
     <w:p>
@@ -4566,33 +3100,7 @@
           <w:lang w:eastAsia="es-CR"/>
           <w14:ligatures w14:val="none"/>
         </w:rPr>
-        <w:t xml:space="preserve">Para ver ejemplos de programas escritos en </w:t>
-      </w:r>
-      <w:proofErr w:type="spellStart"/>
-      <w:r>
-        <w:rPr>
-          <w:rFonts w:ascii="Times New Roman" w:eastAsia="Times New Roman" w:hAnsi="Times New Roman" w:cs="Times New Roman"/>
-          <w:color w:val="000000"/>
-          <w:kern w:val="0"/>
-          <w:sz w:val="24"/>
-          <w:szCs w:val="24"/>
-          <w:lang w:eastAsia="es-CR"/>
-          <w14:ligatures w14:val="none"/>
-        </w:rPr>
-        <w:t>Forth</w:t>
-      </w:r>
-      <w:proofErr w:type="spellEnd"/>
-      <w:r>
-        <w:rPr>
-          <w:rFonts w:ascii="Times New Roman" w:eastAsia="Times New Roman" w:hAnsi="Times New Roman" w:cs="Times New Roman"/>
-          <w:color w:val="000000"/>
-          <w:kern w:val="0"/>
-          <w:sz w:val="24"/>
-          <w:szCs w:val="24"/>
-          <w:lang w:eastAsia="es-CR"/>
-          <w14:ligatures w14:val="none"/>
-        </w:rPr>
-        <w:t xml:space="preserve">, </w:t>
+        <w:t xml:space="preserve">Para ver ejemplos de programas escritos en Forth, </w:t>
       </w:r>
       <w:r>
         <w:rPr>
@@ -4646,59 +3154,7 @@
           <w:lang w:eastAsia="es-CR"/>
           <w14:ligatures w14:val="none"/>
         </w:rPr>
-        <w:t>El libro [</w:t>
-      </w:r>
-      <w:proofErr w:type="spellStart"/>
-      <w:r>
-        <w:rPr>
-          <w:rFonts w:ascii="Times New Roman" w:eastAsia="Times New Roman" w:hAnsi="Times New Roman" w:cs="Times New Roman"/>
-          <w:color w:val="000000"/>
-          <w:kern w:val="0"/>
-          <w:sz w:val="24"/>
-          <w:szCs w:val="24"/>
-          <w:lang w:eastAsia="es-CR"/>
-          <w14:ligatures w14:val="none"/>
-        </w:rPr>
-        <w:t>Starting</w:t>
-      </w:r>
-      <w:proofErr w:type="spellEnd"/>
-      <w:r>
-        <w:rPr>
-          <w:rFonts w:ascii="Times New Roman" w:eastAsia="Times New Roman" w:hAnsi="Times New Roman" w:cs="Times New Roman"/>
-          <w:color w:val="000000"/>
-          <w:kern w:val="0"/>
-          <w:sz w:val="24"/>
-          <w:szCs w:val="24"/>
-          <w:lang w:eastAsia="es-CR"/>
-          <w14:ligatures w14:val="none"/>
-        </w:rPr>
-        <w:t xml:space="preserve"> </w:t>
-      </w:r>
-      <w:proofErr w:type="spellStart"/>
-      <w:r>
-        <w:rPr>
-          <w:rFonts w:ascii="Times New Roman" w:eastAsia="Times New Roman" w:hAnsi="Times New Roman" w:cs="Times New Roman"/>
-          <w:color w:val="000000"/>
-          <w:kern w:val="0"/>
-          <w:sz w:val="24"/>
-          <w:szCs w:val="24"/>
-          <w:lang w:eastAsia="es-CR"/>
-          <w14:ligatures w14:val="none"/>
-        </w:rPr>
-        <w:t>Forth</w:t>
-      </w:r>
-      <w:proofErr w:type="spellEnd"/>
-      <w:r>
-        <w:rPr>
-          <w:rFonts w:ascii="Times New Roman" w:eastAsia="Times New Roman" w:hAnsi="Times New Roman" w:cs="Times New Roman"/>
-          <w:color w:val="000000"/>
-          <w:kern w:val="0"/>
-          <w:sz w:val="24"/>
-          <w:szCs w:val="24"/>
-          <w:lang w:eastAsia="es-CR"/>
-          <w14:ligatures w14:val="none"/>
-        </w:rPr>
-        <w:t>], de Leo Brodie, que contiene numerosos ejemplos y ejercicios para aprender el lenguaje desde cero.</w:t>
+        <w:t>El libro [Starting Forth], de Leo Brodie, que contiene numerosos ejemplos y ejercicios para aprender el lenguaje desde cero.</w:t>
       </w:r>
     </w:p>
     <w:p>
@@ -4728,59 +3184,7 @@
           <w:lang w:eastAsia="es-CR"/>
           <w14:ligatures w14:val="none"/>
         </w:rPr>
-        <w:t xml:space="preserve">El sitio web [Rosetta </w:t>
-      </w:r>
-      <w:proofErr w:type="spellStart"/>
-      <w:r>
-        <w:rPr>
-          <w:rFonts w:ascii="Times New Roman" w:eastAsia="Times New Roman" w:hAnsi="Times New Roman" w:cs="Times New Roman"/>
-          <w:color w:val="000000"/>
-          <w:kern w:val="0"/>
-          <w:sz w:val="24"/>
-          <w:szCs w:val="24"/>
-          <w:lang w:eastAsia="es-CR"/>
-          <w14:ligatures w14:val="none"/>
-        </w:rPr>
-        <w:t>Code</w:t>
-      </w:r>
-      <w:proofErr w:type="spellEnd"/>
-      <w:r>
-        <w:rPr>
-          <w:rFonts w:ascii="Times New Roman" w:eastAsia="Times New Roman" w:hAnsi="Times New Roman" w:cs="Times New Roman"/>
-          <w:color w:val="000000"/>
-          <w:kern w:val="0"/>
-          <w:sz w:val="24"/>
-          <w:szCs w:val="24"/>
-          <w:lang w:eastAsia="es-CR"/>
-          <w14:ligatures w14:val="none"/>
-        </w:rPr>
-        <w:t xml:space="preserve">], que es un repositorio de soluciones a problemas comunes de programación en diferentes lenguajes, incluyendo </w:t>
-      </w:r>
-      <w:proofErr w:type="spellStart"/>
-      <w:r>
-        <w:rPr>
-          <w:rFonts w:ascii="Times New Roman" w:eastAsia="Times New Roman" w:hAnsi="Times New Roman" w:cs="Times New Roman"/>
-          <w:color w:val="000000"/>
-          <w:kern w:val="0"/>
-          <w:sz w:val="24"/>
-          <w:szCs w:val="24"/>
-          <w:lang w:eastAsia="es-CR"/>
-          <w14:ligatures w14:val="none"/>
-        </w:rPr>
-        <w:t>Forth</w:t>
-      </w:r>
-      <w:proofErr w:type="spellEnd"/>
-      <w:r>
-        <w:rPr>
-          <w:rFonts w:ascii="Times New Roman" w:eastAsia="Times New Roman" w:hAnsi="Times New Roman" w:cs="Times New Roman"/>
-          <w:color w:val="000000"/>
-          <w:kern w:val="0"/>
-          <w:sz w:val="24"/>
-          <w:szCs w:val="24"/>
-          <w:lang w:eastAsia="es-CR"/>
-          <w14:ligatures w14:val="none"/>
-        </w:rPr>
-        <w:t>.</w:t>
+        <w:t>El sitio web [Rosetta Code], que es un repositorio de soluciones a problemas comunes de programación en diferentes lenguajes, incluyendo Forth.</w:t>
       </w:r>
     </w:p>
     <w:p>
@@ -4810,59 +3214,7 @@
           <w:lang w:eastAsia="es-CR"/>
           <w14:ligatures w14:val="none"/>
         </w:rPr>
-        <w:t>El sitio web [</w:t>
-      </w:r>
-      <w:proofErr w:type="spellStart"/>
-      <w:r>
-        <w:rPr>
-          <w:rFonts w:ascii="Times New Roman" w:eastAsia="Times New Roman" w:hAnsi="Times New Roman" w:cs="Times New Roman"/>
-          <w:color w:val="000000"/>
-          <w:kern w:val="0"/>
-          <w:sz w:val="24"/>
-          <w:szCs w:val="24"/>
-          <w:lang w:eastAsia="es-CR"/>
-          <w14:ligatures w14:val="none"/>
-        </w:rPr>
-        <w:t>ForthHub</w:t>
-      </w:r>
-      <w:proofErr w:type="spellEnd"/>
-      <w:r>
-        <w:rPr>
-          <w:rFonts w:ascii="Times New Roman" w:eastAsia="Times New Roman" w:hAnsi="Times New Roman" w:cs="Times New Roman"/>
-          <w:color w:val="000000"/>
-          <w:kern w:val="0"/>
-          <w:sz w:val="24"/>
-          <w:szCs w:val="24"/>
-          <w:lang w:eastAsia="es-CR"/>
-          <w14:ligatures w14:val="none"/>
-        </w:rPr>
-        <w:t xml:space="preserve">], que es una plataforma colaborativa para compartir proyectos, código y documentación sobre </w:t>
-      </w:r>
-      <w:proofErr w:type="spellStart"/>
-      <w:r>
-        <w:rPr>
-          <w:rFonts w:ascii="Times New Roman" w:eastAsia="Times New Roman" w:hAnsi="Times New Roman" w:cs="Times New Roman"/>
-          <w:color w:val="000000"/>
-          <w:kern w:val="0"/>
-          <w:sz w:val="24"/>
-          <w:szCs w:val="24"/>
-          <w:lang w:eastAsia="es-CR"/>
-          <w14:ligatures w14:val="none"/>
-        </w:rPr>
-        <w:t>Forth</w:t>
-      </w:r>
-      <w:proofErr w:type="spellEnd"/>
-      <w:r>
-        <w:rPr>
-          <w:rFonts w:ascii="Times New Roman" w:eastAsia="Times New Roman" w:hAnsi="Times New Roman" w:cs="Times New Roman"/>
-          <w:color w:val="000000"/>
-          <w:kern w:val="0"/>
-          <w:sz w:val="24"/>
-          <w:szCs w:val="24"/>
-          <w:lang w:eastAsia="es-CR"/>
-          <w14:ligatures w14:val="none"/>
-        </w:rPr>
-        <w:t>.</w:t>
+        <w:t>El sitio web [ForthHub], que es una plataforma colaborativa para compartir proyectos, código y documentación sobre Forth.</w:t>
       </w:r>
     </w:p>
     <w:p>
@@ -4932,19 +3284,7 @@
           <w:lang w:eastAsia="es-CR"/>
           <w14:ligatures w14:val="none"/>
         </w:rPr>
-        <w:t>implica</w:t>
-      </w:r>
-      <w:r>
-        <w:rPr>
-          <w:rFonts w:ascii="Times New Roman" w:eastAsia="Times New Roman" w:hAnsi="Times New Roman" w:cs="Times New Roman"/>
-          <w:color w:val="000000"/>
-          <w:kern w:val="0"/>
-          <w:sz w:val="24"/>
-          <w:szCs w:val="24"/>
-          <w:lang w:eastAsia="es-CR"/>
-          <w14:ligatures w14:val="none"/>
-        </w:rPr>
-        <w:t xml:space="preserve"> que los operadores se escriben después de los operandos, sin necesidad de paréntesis. Por ejemplo, la expresión (4 + 7) * 2 se escribe así: 4 7 + 2 *</w:t>
+        <w:t>implica que los operadores se escriben después de los operandos, sin necesidad de paréntesis. Por ejemplo, la expresión (4 + 7) * 2 se escribe así: 4 7 + 2 *</w:t>
       </w:r>
     </w:p>
     <w:p>
@@ -4987,189 +3327,7 @@
           <w:lang w:eastAsia="es-CR"/>
           <w14:ligatures w14:val="none"/>
         </w:rPr>
-        <w:t xml:space="preserve"> pila funciona como una lista donde solo se puede acceder al último elemento (el tope de la pila) y donde se pueden realizar operaciones de apilar (</w:t>
-      </w:r>
-      <w:proofErr w:type="spellStart"/>
-      <w:r>
-        <w:rPr>
-          <w:rFonts w:ascii="Times New Roman" w:eastAsia="Times New Roman" w:hAnsi="Times New Roman" w:cs="Times New Roman"/>
-          <w:color w:val="000000"/>
-          <w:kern w:val="0"/>
-          <w:sz w:val="24"/>
-          <w:szCs w:val="24"/>
-          <w:lang w:eastAsia="es-CR"/>
-          <w14:ligatures w14:val="none"/>
-        </w:rPr>
-        <w:t>push</w:t>
-      </w:r>
-      <w:proofErr w:type="spellEnd"/>
-      <w:r>
-        <w:rPr>
-          <w:rFonts w:ascii="Times New Roman" w:eastAsia="Times New Roman" w:hAnsi="Times New Roman" w:cs="Times New Roman"/>
-          <w:color w:val="000000"/>
-          <w:kern w:val="0"/>
-          <w:sz w:val="24"/>
-          <w:szCs w:val="24"/>
-          <w:lang w:eastAsia="es-CR"/>
-          <w14:ligatures w14:val="none"/>
-        </w:rPr>
-        <w:t xml:space="preserve">) y </w:t>
-      </w:r>
-      <w:proofErr w:type="spellStart"/>
-      <w:r>
-        <w:rPr>
-          <w:rFonts w:ascii="Times New Roman" w:eastAsia="Times New Roman" w:hAnsi="Times New Roman" w:cs="Times New Roman"/>
-          <w:color w:val="000000"/>
-          <w:kern w:val="0"/>
-          <w:sz w:val="24"/>
-          <w:szCs w:val="24"/>
-          <w:lang w:eastAsia="es-CR"/>
-          <w14:ligatures w14:val="none"/>
-        </w:rPr>
-        <w:t>desapilar</w:t>
-      </w:r>
-      <w:proofErr w:type="spellEnd"/>
-      <w:r>
-        <w:rPr>
-          <w:rFonts w:ascii="Times New Roman" w:eastAsia="Times New Roman" w:hAnsi="Times New Roman" w:cs="Times New Roman"/>
-          <w:color w:val="000000"/>
-          <w:kern w:val="0"/>
-          <w:sz w:val="24"/>
-          <w:szCs w:val="24"/>
-          <w:lang w:eastAsia="es-CR"/>
-          <w14:ligatures w14:val="none"/>
-        </w:rPr>
-        <w:t xml:space="preserve"> (pop). Por ejemplo, la expresión anterior se evalúa así: 4 7 + 2 * -&gt; 4 (</w:t>
-      </w:r>
-      <w:proofErr w:type="spellStart"/>
-      <w:r>
-        <w:rPr>
-          <w:rFonts w:ascii="Times New Roman" w:eastAsia="Times New Roman" w:hAnsi="Times New Roman" w:cs="Times New Roman"/>
-          <w:color w:val="000000"/>
-          <w:kern w:val="0"/>
-          <w:sz w:val="24"/>
-          <w:szCs w:val="24"/>
-          <w:lang w:eastAsia="es-CR"/>
-          <w14:ligatures w14:val="none"/>
-        </w:rPr>
-        <w:t>push</w:t>
-      </w:r>
-      <w:proofErr w:type="spellEnd"/>
-      <w:r>
-        <w:rPr>
-          <w:rFonts w:ascii="Times New Roman" w:eastAsia="Times New Roman" w:hAnsi="Times New Roman" w:cs="Times New Roman"/>
-          <w:color w:val="000000"/>
-          <w:kern w:val="0"/>
-          <w:sz w:val="24"/>
-          <w:szCs w:val="24"/>
-          <w:lang w:eastAsia="es-CR"/>
-          <w14:ligatures w14:val="none"/>
-        </w:rPr>
-        <w:t>) -&gt; 4 7 (</w:t>
-      </w:r>
-      <w:proofErr w:type="spellStart"/>
-      <w:r>
-        <w:rPr>
-          <w:rFonts w:ascii="Times New Roman" w:eastAsia="Times New Roman" w:hAnsi="Times New Roman" w:cs="Times New Roman"/>
-          <w:color w:val="000000"/>
-          <w:kern w:val="0"/>
-          <w:sz w:val="24"/>
-          <w:szCs w:val="24"/>
-          <w:lang w:eastAsia="es-CR"/>
-          <w14:ligatures w14:val="none"/>
-        </w:rPr>
-        <w:t>push</w:t>
-      </w:r>
-      <w:proofErr w:type="spellEnd"/>
-      <w:r>
-        <w:rPr>
-          <w:rFonts w:ascii="Times New Roman" w:eastAsia="Times New Roman" w:hAnsi="Times New Roman" w:cs="Times New Roman"/>
-          <w:color w:val="000000"/>
-          <w:kern w:val="0"/>
-          <w:sz w:val="24"/>
-          <w:szCs w:val="24"/>
-          <w:lang w:eastAsia="es-CR"/>
-          <w14:ligatures w14:val="none"/>
-        </w:rPr>
-        <w:t xml:space="preserve">) -&gt; 4 11 (pop + </w:t>
-      </w:r>
-      <w:proofErr w:type="spellStart"/>
-      <w:r>
-        <w:rPr>
-          <w:rFonts w:ascii="Times New Roman" w:eastAsia="Times New Roman" w:hAnsi="Times New Roman" w:cs="Times New Roman"/>
-          <w:color w:val="000000"/>
-          <w:kern w:val="0"/>
-          <w:sz w:val="24"/>
-          <w:szCs w:val="24"/>
-          <w:lang w:eastAsia="es-CR"/>
-          <w14:ligatures w14:val="none"/>
-        </w:rPr>
-        <w:t>push</w:t>
-      </w:r>
-      <w:proofErr w:type="spellEnd"/>
-      <w:r>
-        <w:rPr>
-          <w:rFonts w:ascii="Times New Roman" w:eastAsia="Times New Roman" w:hAnsi="Times New Roman" w:cs="Times New Roman"/>
-          <w:color w:val="000000"/>
-          <w:kern w:val="0"/>
-          <w:sz w:val="24"/>
-          <w:szCs w:val="24"/>
-          <w:lang w:eastAsia="es-CR"/>
-          <w14:ligatures w14:val="none"/>
-        </w:rPr>
-        <w:t>) -&gt; 4 11 2 (</w:t>
-      </w:r>
-      <w:proofErr w:type="spellStart"/>
-      <w:r>
-        <w:rPr>
-          <w:rFonts w:ascii="Times New Roman" w:eastAsia="Times New Roman" w:hAnsi="Times New Roman" w:cs="Times New Roman"/>
-          <w:color w:val="000000"/>
-          <w:kern w:val="0"/>
-          <w:sz w:val="24"/>
-          <w:szCs w:val="24"/>
-          <w:lang w:eastAsia="es-CR"/>
-          <w14:ligatures w14:val="none"/>
-        </w:rPr>
-        <w:t>push</w:t>
-      </w:r>
-      <w:proofErr w:type="spellEnd"/>
-      <w:r>
-        <w:rPr>
-          <w:rFonts w:ascii="Times New Roman" w:eastAsia="Times New Roman" w:hAnsi="Times New Roman" w:cs="Times New Roman"/>
-          <w:color w:val="000000"/>
-          <w:kern w:val="0"/>
-          <w:sz w:val="24"/>
-          <w:szCs w:val="24"/>
-          <w:lang w:eastAsia="es-CR"/>
-          <w14:ligatures w14:val="none"/>
-        </w:rPr>
-        <w:t xml:space="preserve">) -&gt; 22 (pop * </w:t>
-      </w:r>
-      <w:proofErr w:type="spellStart"/>
-      <w:r>
-        <w:rPr>
-          <w:rFonts w:ascii="Times New Roman" w:eastAsia="Times New Roman" w:hAnsi="Times New Roman" w:cs="Times New Roman"/>
-          <w:color w:val="000000"/>
-          <w:kern w:val="0"/>
-          <w:sz w:val="24"/>
-          <w:szCs w:val="24"/>
-          <w:lang w:eastAsia="es-CR"/>
-          <w14:ligatures w14:val="none"/>
-        </w:rPr>
-        <w:t>push</w:t>
-      </w:r>
-      <w:proofErr w:type="spellEnd"/>
-      <w:r>
-        <w:rPr>
-          <w:rFonts w:ascii="Times New Roman" w:eastAsia="Times New Roman" w:hAnsi="Times New Roman" w:cs="Times New Roman"/>
-          <w:color w:val="000000"/>
-          <w:kern w:val="0"/>
-          <w:sz w:val="24"/>
-          <w:szCs w:val="24"/>
-          <w:lang w:eastAsia="es-CR"/>
-          <w14:ligatures w14:val="none"/>
-        </w:rPr>
-        <w:t>).</w:t>
+        <w:t xml:space="preserve"> pila funciona como una lista donde solo se puede acceder al último elemento (el tope de la pila) y donde se pueden realizar operaciones de apilar (push) y desapilar (pop). Por ejemplo, la expresión anterior se evalúa así: 4 7 + 2 * -&gt; 4 (push) -&gt; 4 7 (push) -&gt; 4 11 (pop + push) -&gt; 4 11 2 (push) -&gt; 22 (pop * push).</w:t>
       </w:r>
     </w:p>
     <w:p>
@@ -5288,33 +3446,7 @@
           <w:lang w:eastAsia="es-CR"/>
           <w14:ligatures w14:val="none"/>
         </w:rPr>
-        <w:t xml:space="preserve">Para entender el funcionamiento del lenguaje </w:t>
-      </w:r>
-      <w:proofErr w:type="spellStart"/>
-      <w:r>
-        <w:rPr>
-          <w:rFonts w:ascii="Times New Roman" w:eastAsia="Times New Roman" w:hAnsi="Times New Roman" w:cs="Times New Roman"/>
-          <w:color w:val="000000"/>
-          <w:kern w:val="0"/>
-          <w:sz w:val="24"/>
-          <w:szCs w:val="24"/>
-          <w:lang w:eastAsia="es-CR"/>
-          <w14:ligatures w14:val="none"/>
-        </w:rPr>
-        <w:t>Forth</w:t>
-      </w:r>
-      <w:proofErr w:type="spellEnd"/>
-      <w:r>
-        <w:rPr>
-          <w:rFonts w:ascii="Times New Roman" w:eastAsia="Times New Roman" w:hAnsi="Times New Roman" w:cs="Times New Roman"/>
-          <w:color w:val="000000"/>
-          <w:kern w:val="0"/>
-          <w:sz w:val="24"/>
-          <w:szCs w:val="24"/>
-          <w:lang w:eastAsia="es-CR"/>
-          <w14:ligatures w14:val="none"/>
-        </w:rPr>
-        <w:t>, debes conocer sus principales características, que son las siguientes:</w:t>
+        <w:t>Para entender el funcionamiento del lenguaje Forth, debes conocer sus principales características, que son las siguientes:</w:t>
       </w:r>
     </w:p>
     <w:p>
@@ -5434,33 +3566,7 @@
           <w:lang w:eastAsia="es-CR"/>
           <w14:ligatures w14:val="none"/>
         </w:rPr>
-        <w:t xml:space="preserve">Estas características se explican con más detalle en la sección anterior del ensayo sobre el lenguaje </w:t>
-      </w:r>
-      <w:proofErr w:type="spellStart"/>
-      <w:r>
-        <w:rPr>
-          <w:rFonts w:ascii="Times New Roman" w:eastAsia="Times New Roman" w:hAnsi="Times New Roman" w:cs="Times New Roman"/>
-          <w:color w:val="000000"/>
-          <w:kern w:val="0"/>
-          <w:sz w:val="24"/>
-          <w:szCs w:val="24"/>
-          <w:lang w:eastAsia="es-CR"/>
-          <w14:ligatures w14:val="none"/>
-        </w:rPr>
-        <w:t>Forth</w:t>
-      </w:r>
-      <w:proofErr w:type="spellEnd"/>
-      <w:r>
-        <w:rPr>
-          <w:rFonts w:ascii="Times New Roman" w:eastAsia="Times New Roman" w:hAnsi="Times New Roman" w:cs="Times New Roman"/>
-          <w:color w:val="000000"/>
-          <w:kern w:val="0"/>
-          <w:sz w:val="24"/>
-          <w:szCs w:val="24"/>
-          <w:lang w:eastAsia="es-CR"/>
-          <w14:ligatures w14:val="none"/>
-        </w:rPr>
-        <w:t>.</w:t>
+        <w:t>Estas características se explican con más detalle en la sección anterior del ensayo sobre el lenguaje Forth.</w:t>
       </w:r>
     </w:p>
     <w:p>
@@ -5554,33 +3660,7 @@
           <w:lang w:eastAsia="es-CR"/>
           <w14:ligatures w14:val="none"/>
         </w:rPr>
-        <w:t xml:space="preserve">Para instalar el lenguaje </w:t>
-      </w:r>
-      <w:proofErr w:type="spellStart"/>
-      <w:r>
-        <w:rPr>
-          <w:rFonts w:ascii="Times New Roman" w:eastAsia="Times New Roman" w:hAnsi="Times New Roman" w:cs="Times New Roman"/>
-          <w:color w:val="000000"/>
-          <w:kern w:val="0"/>
-          <w:sz w:val="24"/>
-          <w:szCs w:val="24"/>
-          <w:lang w:eastAsia="es-CR"/>
-          <w14:ligatures w14:val="none"/>
-        </w:rPr>
-        <w:t>Forth</w:t>
-      </w:r>
-      <w:proofErr w:type="spellEnd"/>
-      <w:r>
-        <w:rPr>
-          <w:rFonts w:ascii="Times New Roman" w:eastAsia="Times New Roman" w:hAnsi="Times New Roman" w:cs="Times New Roman"/>
-          <w:color w:val="000000"/>
-          <w:kern w:val="0"/>
-          <w:sz w:val="24"/>
-          <w:szCs w:val="24"/>
-          <w:lang w:eastAsia="es-CR"/>
-          <w14:ligatures w14:val="none"/>
-        </w:rPr>
-        <w:t xml:space="preserve"> en tu computadora, debes seguir los siguientes pasos:</w:t>
+        <w:t>Para instalar el lenguaje Forth en tu computadora, debes seguir los siguientes pasos:</w:t>
       </w:r>
     </w:p>
     <w:p>
@@ -5610,111 +3690,7 @@
           <w:lang w:eastAsia="es-CR"/>
           <w14:ligatures w14:val="none"/>
         </w:rPr>
-        <w:t xml:space="preserve">Elegir una implementación o versión de </w:t>
-      </w:r>
-      <w:proofErr w:type="spellStart"/>
-      <w:r>
-        <w:rPr>
-          <w:rFonts w:ascii="Times New Roman" w:eastAsia="Times New Roman" w:hAnsi="Times New Roman" w:cs="Times New Roman"/>
-          <w:color w:val="000000"/>
-          <w:kern w:val="0"/>
-          <w:sz w:val="24"/>
-          <w:szCs w:val="24"/>
-          <w:lang w:eastAsia="es-CR"/>
-          <w14:ligatures w14:val="none"/>
-        </w:rPr>
-        <w:t>Forth</w:t>
-      </w:r>
-      <w:proofErr w:type="spellEnd"/>
-      <w:r>
-        <w:rPr>
-          <w:rFonts w:ascii="Times New Roman" w:eastAsia="Times New Roman" w:hAnsi="Times New Roman" w:cs="Times New Roman"/>
-          <w:color w:val="000000"/>
-          <w:kern w:val="0"/>
-          <w:sz w:val="24"/>
-          <w:szCs w:val="24"/>
-          <w:lang w:eastAsia="es-CR"/>
-          <w14:ligatures w14:val="none"/>
-        </w:rPr>
-        <w:t xml:space="preserve"> que sea compatible con tu sistema operativo y arquitectura. Algunas opciones son [</w:t>
-      </w:r>
-      <w:proofErr w:type="spellStart"/>
-      <w:r>
-        <w:rPr>
-          <w:rFonts w:ascii="Times New Roman" w:eastAsia="Times New Roman" w:hAnsi="Times New Roman" w:cs="Times New Roman"/>
-          <w:color w:val="000000"/>
-          <w:kern w:val="0"/>
-          <w:sz w:val="24"/>
-          <w:szCs w:val="24"/>
-          <w:lang w:eastAsia="es-CR"/>
-          <w14:ligatures w14:val="none"/>
-        </w:rPr>
-        <w:t>gforth</w:t>
-      </w:r>
-      <w:proofErr w:type="spellEnd"/>
-      <w:r>
-        <w:rPr>
-          <w:rFonts w:ascii="Times New Roman" w:eastAsia="Times New Roman" w:hAnsi="Times New Roman" w:cs="Times New Roman"/>
-          <w:color w:val="000000"/>
-          <w:kern w:val="0"/>
-          <w:sz w:val="24"/>
-          <w:szCs w:val="24"/>
-          <w:lang w:eastAsia="es-CR"/>
-          <w14:ligatures w14:val="none"/>
-        </w:rPr>
-        <w:t>], [</w:t>
-      </w:r>
-      <w:proofErr w:type="spellStart"/>
-      <w:r>
-        <w:rPr>
-          <w:rFonts w:ascii="Times New Roman" w:eastAsia="Times New Roman" w:hAnsi="Times New Roman" w:cs="Times New Roman"/>
-          <w:color w:val="000000"/>
-          <w:kern w:val="0"/>
-          <w:sz w:val="24"/>
-          <w:szCs w:val="24"/>
-          <w:lang w:eastAsia="es-CR"/>
-          <w14:ligatures w14:val="none"/>
-        </w:rPr>
-        <w:t>SwiftForth</w:t>
-      </w:r>
-      <w:proofErr w:type="spellEnd"/>
-      <w:r>
-        <w:rPr>
-          <w:rFonts w:ascii="Times New Roman" w:eastAsia="Times New Roman" w:hAnsi="Times New Roman" w:cs="Times New Roman"/>
-          <w:color w:val="000000"/>
-          <w:kern w:val="0"/>
-          <w:sz w:val="24"/>
-          <w:szCs w:val="24"/>
-          <w:lang w:eastAsia="es-CR"/>
-          <w14:ligatures w14:val="none"/>
-        </w:rPr>
-        <w:t xml:space="preserve">] o [Win32Forth], que son implementaciones gratuitas y multiplataforma de </w:t>
-      </w:r>
-      <w:proofErr w:type="spellStart"/>
-      <w:r>
-        <w:rPr>
-          <w:rFonts w:ascii="Times New Roman" w:eastAsia="Times New Roman" w:hAnsi="Times New Roman" w:cs="Times New Roman"/>
-          <w:color w:val="000000"/>
-          <w:kern w:val="0"/>
-          <w:sz w:val="24"/>
-          <w:szCs w:val="24"/>
-          <w:lang w:eastAsia="es-CR"/>
-          <w14:ligatures w14:val="none"/>
-        </w:rPr>
-        <w:t>Forth</w:t>
-      </w:r>
-      <w:proofErr w:type="spellEnd"/>
-      <w:r>
-        <w:rPr>
-          <w:rFonts w:ascii="Times New Roman" w:eastAsia="Times New Roman" w:hAnsi="Times New Roman" w:cs="Times New Roman"/>
-          <w:color w:val="000000"/>
-          <w:kern w:val="0"/>
-          <w:sz w:val="24"/>
-          <w:szCs w:val="24"/>
-          <w:lang w:eastAsia="es-CR"/>
-          <w14:ligatures w14:val="none"/>
-        </w:rPr>
-        <w:t>.</w:t>
+        <w:t>Elegir una implementación o versión de Forth que sea compatible con tu sistema operativo y arquitectura. Algunas opciones son [gforth], [SwiftForth] o [Win32Forth], que son implementaciones gratuitas y multiplataforma de Forth.</w:t>
       </w:r>
     </w:p>
     <w:p>
@@ -5744,33 +3720,7 @@
           <w:lang w:eastAsia="es-CR"/>
           <w14:ligatures w14:val="none"/>
         </w:rPr>
-        <w:t xml:space="preserve">Descargar el archivo ejecutable o comprimido desde el sitio web oficial o desde una fuente confiable. Por ejemplo, descargar </w:t>
-      </w:r>
-      <w:proofErr w:type="spellStart"/>
-      <w:r>
-        <w:rPr>
-          <w:rFonts w:ascii="Times New Roman" w:eastAsia="Times New Roman" w:hAnsi="Times New Roman" w:cs="Times New Roman"/>
-          <w:color w:val="000000"/>
-          <w:kern w:val="0"/>
-          <w:sz w:val="24"/>
-          <w:szCs w:val="24"/>
-          <w:lang w:eastAsia="es-CR"/>
-          <w14:ligatures w14:val="none"/>
-        </w:rPr>
-        <w:t>gforth</w:t>
-      </w:r>
-      <w:proofErr w:type="spellEnd"/>
-      <w:r>
-        <w:rPr>
-          <w:rFonts w:ascii="Times New Roman" w:eastAsia="Times New Roman" w:hAnsi="Times New Roman" w:cs="Times New Roman"/>
-          <w:color w:val="000000"/>
-          <w:kern w:val="0"/>
-          <w:sz w:val="24"/>
-          <w:szCs w:val="24"/>
-          <w:lang w:eastAsia="es-CR"/>
-          <w14:ligatures w14:val="none"/>
-        </w:rPr>
-        <w:t xml:space="preserve"> para Windows 10, </w:t>
+        <w:t xml:space="preserve">Descargar el archivo ejecutable o comprimido desde el sitio web oficial o desde una fuente confiable. Por ejemplo, descargar gforth para Windows 10, </w:t>
       </w:r>
       <w:r>
         <w:rPr>
@@ -5824,33 +3774,7 @@
           <w:lang w:eastAsia="es-CR"/>
           <w14:ligatures w14:val="none"/>
         </w:rPr>
-        <w:t xml:space="preserve">Ejecutar el archivo descargado y seguir las instrucciones del instalador. Por ejemplo, para instalar </w:t>
-      </w:r>
-      <w:proofErr w:type="spellStart"/>
-      <w:r>
-        <w:rPr>
-          <w:rFonts w:ascii="Times New Roman" w:eastAsia="Times New Roman" w:hAnsi="Times New Roman" w:cs="Times New Roman"/>
-          <w:color w:val="000000"/>
-          <w:kern w:val="0"/>
-          <w:sz w:val="24"/>
-          <w:szCs w:val="24"/>
-          <w:lang w:eastAsia="es-CR"/>
-          <w14:ligatures w14:val="none"/>
-        </w:rPr>
-        <w:t>gforth</w:t>
-      </w:r>
-      <w:proofErr w:type="spellEnd"/>
-      <w:r>
-        <w:rPr>
-          <w:rFonts w:ascii="Times New Roman" w:eastAsia="Times New Roman" w:hAnsi="Times New Roman" w:cs="Times New Roman"/>
-          <w:color w:val="000000"/>
-          <w:kern w:val="0"/>
-          <w:sz w:val="24"/>
-          <w:szCs w:val="24"/>
-          <w:lang w:eastAsia="es-CR"/>
-          <w14:ligatures w14:val="none"/>
-        </w:rPr>
-        <w:t xml:space="preserve"> para Windows 10, puedes hacer clic en Next, aceptar los términos del acuerdo de licencia, elegir la carpeta de destino y completar la instalación.</w:t>
+        <w:t>Ejecutar el archivo descargado y seguir las instrucciones del instalador. Por ejemplo, para instalar gforth para Windows 10, puedes hacer clic en Next, aceptar los términos del acuerdo de licencia, elegir la carpeta de destino y completar la instalación.</w:t>
       </w:r>
     </w:p>
     <w:p>
@@ -5880,85 +3804,7 @@
           <w:lang w:eastAsia="es-CR"/>
           <w14:ligatures w14:val="none"/>
         </w:rPr>
-        <w:t xml:space="preserve">Verificar que la instalación se haya realizado correctamente y que puedas acceder al intérprete o al compilador de </w:t>
-      </w:r>
-      <w:proofErr w:type="spellStart"/>
-      <w:r>
-        <w:rPr>
-          <w:rFonts w:ascii="Times New Roman" w:eastAsia="Times New Roman" w:hAnsi="Times New Roman" w:cs="Times New Roman"/>
-          <w:color w:val="000000"/>
-          <w:kern w:val="0"/>
-          <w:sz w:val="24"/>
-          <w:szCs w:val="24"/>
-          <w:lang w:eastAsia="es-CR"/>
-          <w14:ligatures w14:val="none"/>
-        </w:rPr>
-        <w:t>Forth</w:t>
-      </w:r>
-      <w:proofErr w:type="spellEnd"/>
-      <w:r>
-        <w:rPr>
-          <w:rFonts w:ascii="Times New Roman" w:eastAsia="Times New Roman" w:hAnsi="Times New Roman" w:cs="Times New Roman"/>
-          <w:color w:val="000000"/>
-          <w:kern w:val="0"/>
-          <w:sz w:val="24"/>
-          <w:szCs w:val="24"/>
-          <w:lang w:eastAsia="es-CR"/>
-          <w14:ligatures w14:val="none"/>
-        </w:rPr>
-        <w:t xml:space="preserve"> desde la línea de comandos o desde el menú de inicio. Por ejemplo, para verificar </w:t>
-      </w:r>
-      <w:proofErr w:type="spellStart"/>
-      <w:r>
-        <w:rPr>
-          <w:rFonts w:ascii="Times New Roman" w:eastAsia="Times New Roman" w:hAnsi="Times New Roman" w:cs="Times New Roman"/>
-          <w:color w:val="000000"/>
-          <w:kern w:val="0"/>
-          <w:sz w:val="24"/>
-          <w:szCs w:val="24"/>
-          <w:lang w:eastAsia="es-CR"/>
-          <w14:ligatures w14:val="none"/>
-        </w:rPr>
-        <w:t>gforth</w:t>
-      </w:r>
-      <w:proofErr w:type="spellEnd"/>
-      <w:r>
-        <w:rPr>
-          <w:rFonts w:ascii="Times New Roman" w:eastAsia="Times New Roman" w:hAnsi="Times New Roman" w:cs="Times New Roman"/>
-          <w:color w:val="000000"/>
-          <w:kern w:val="0"/>
-          <w:sz w:val="24"/>
-          <w:szCs w:val="24"/>
-          <w:lang w:eastAsia="es-CR"/>
-          <w14:ligatures w14:val="none"/>
-        </w:rPr>
-        <w:t xml:space="preserve"> para Windows 10, puedes abrir una ventana del símbolo del sistema y escribir </w:t>
-      </w:r>
-      <w:proofErr w:type="spellStart"/>
-      <w:r>
-        <w:rPr>
-          <w:rFonts w:ascii="Times New Roman" w:eastAsia="Times New Roman" w:hAnsi="Times New Roman" w:cs="Times New Roman"/>
-          <w:color w:val="000000"/>
-          <w:kern w:val="0"/>
-          <w:sz w:val="24"/>
-          <w:szCs w:val="24"/>
-          <w:lang w:eastAsia="es-CR"/>
-          <w14:ligatures w14:val="none"/>
-        </w:rPr>
-        <w:t>gforth</w:t>
-      </w:r>
-      <w:proofErr w:type="spellEnd"/>
-      <w:r>
-        <w:rPr>
-          <w:rFonts w:ascii="Times New Roman" w:eastAsia="Times New Roman" w:hAnsi="Times New Roman" w:cs="Times New Roman"/>
-          <w:color w:val="000000"/>
-          <w:kern w:val="0"/>
-          <w:sz w:val="24"/>
-          <w:szCs w:val="24"/>
-          <w:lang w:eastAsia="es-CR"/>
-          <w14:ligatures w14:val="none"/>
-        </w:rPr>
-        <w:t>. Si todo está bien, deberías ver algo así:</w:t>
+        <w:t>Verificar que la instalación se haya realizado correctamente y que puedas acceder al intérprete o al compilador de Forth desde la línea de comandos o desde el menú de inicio. Por ejemplo, para verificar gforth para Windows 10, puedes abrir una ventana del símbolo del sistema y escribir gforth. Si todo está bien, deberías ver algo así:</w:t>
       </w:r>
     </w:p>
     <w:p>
@@ -5983,7 +3829,7 @@
 </file>
 
 <file path=word/endnotes.xml><?xml version="1.0" encoding="utf-8"?>
-<w:endnotes xmlns:wpc="http://schemas.microsoft.com/office/word/2010/wordprocessingCanvas" xmlns:cx="http://schemas.microsoft.com/office/drawing/2014/chartex" xmlns:cx1="http://schemas.microsoft.com/office/drawing/2015/9/8/chartex" xmlns:cx2="http://schemas.microsoft.com/office/drawing/2015/10/21/chartex" xmlns:cx3="http://schemas.microsoft.com/office/drawing/2016/5/9/chartex" xmlns:cx4="http://schemas.microsoft.com/office/drawing/2016/5/10/chartex" xmlns:cx5="http://schemas.microsoft.com/office/drawing/2016/5/11/chartex" xmlns:cx6="http://schemas.microsoft.com/office/drawing/2016/5/12/chartex" xmlns:cx7="http://schemas.microsoft.com/office/drawing/2016/5/13/chartex" xmlns:cx8="http://schemas.microsoft.com/office/drawing/2016/5/14/chartex" xmlns:mc="http://schemas.openxmlformats.org/markup-compatibility/2006" xmlns:aink="http://schemas.microsoft.com/office/drawing/2016/ink" xmlns:am3d="http://schemas.microsoft.com/office/drawing/2017/model3d" xmlns:o="urn:schemas-microsoft-com:office:office" xmlns:oel="http://schemas.microsoft.com/office/2019/extlst" xmlns:r="http://schemas.openxmlformats.org/officeDocument/2006/relationships" xmlns:m="http://schemas.openxmlformats.org/officeDocument/2006/math" xmlns:v="urn:schemas-microsoft-com:vml" xmlns:wp14="http://schemas.microsoft.com/office/word/2010/wordprocessingDrawing" xmlns:wp="http://schemas.openxmlformats.org/drawingml/2006/wordprocessingDrawing" xmlns:w10="urn:schemas-microsoft-com:office:word" xmlns:w="http://schemas.openxmlformats.org/wordprocessingml/2006/main" xmlns:w14="http://schemas.microsoft.com/office/word/2010/wordml" xmlns:w15="http://schemas.microsoft.com/office/word/2012/wordml" xmlns:w16cex="http://schemas.microsoft.com/office/word/2018/wordml/cex" xmlns:w16cid="http://schemas.microsoft.com/office/word/2016/wordml/cid" xmlns:w16="http://schemas.microsoft.com/office/word/2018/wordml" xmlns:w16sdtdh="http://schemas.microsoft.com/office/word/2020/wordml/sdtdatahash" xmlns:w16se="http://schemas.microsoft.com/office/word/2015/wordml/symex" xmlns:wpg="http://schemas.microsoft.com/office/word/2010/wordprocessingGroup" xmlns:wpi="http://schemas.microsoft.com/office/word/2010/wordprocessingInk" xmlns:wne="http://schemas.microsoft.com/office/word/2006/wordml" xmlns:wps="http://schemas.microsoft.com/office/word/2010/wordprocessingShape" mc:Ignorable="w14 w15 w16se w16cid w16 w16cex w16sdtdh wp14">
+<w:endnotes xmlns:wpc="http://schemas.microsoft.com/office/word/2010/wordprocessingCanvas" xmlns:cx="http://schemas.microsoft.com/office/drawing/2014/chartex" xmlns:cx1="http://schemas.microsoft.com/office/drawing/2015/9/8/chartex" xmlns:cx2="http://schemas.microsoft.com/office/drawing/2015/10/21/chartex" xmlns:cx3="http://schemas.microsoft.com/office/drawing/2016/5/9/chartex" xmlns:cx4="http://schemas.microsoft.com/office/drawing/2016/5/10/chartex" xmlns:cx5="http://schemas.microsoft.com/office/drawing/2016/5/11/chartex" xmlns:cx6="http://schemas.microsoft.com/office/drawing/2016/5/12/chartex" xmlns:cx7="http://schemas.microsoft.com/office/drawing/2016/5/13/chartex" xmlns:cx8="http://schemas.microsoft.com/office/drawing/2016/5/14/chartex" xmlns:mc="http://schemas.openxmlformats.org/markup-compatibility/2006" xmlns:aink="http://schemas.microsoft.com/office/drawing/2016/ink" xmlns:am3d="http://schemas.microsoft.com/office/drawing/2017/model3d" xmlns:o="urn:schemas-microsoft-com:office:office" xmlns:r="http://schemas.openxmlformats.org/officeDocument/2006/relationships" xmlns:m="http://schemas.openxmlformats.org/officeDocument/2006/math" xmlns:v="urn:schemas-microsoft-com:vml" xmlns:wp14="http://schemas.microsoft.com/office/word/2010/wordprocessingDrawing" xmlns:wp="http://schemas.openxmlformats.org/drawingml/2006/wordprocessingDrawing" xmlns:w10="urn:schemas-microsoft-com:office:word" xmlns:w="http://schemas.openxmlformats.org/wordprocessingml/2006/main" xmlns:w14="http://schemas.microsoft.com/office/word/2010/wordml" xmlns:w15="http://schemas.microsoft.com/office/word/2012/wordml" xmlns:w16cex="http://schemas.microsoft.com/office/word/2018/wordml/cex" xmlns:w16cid="http://schemas.microsoft.com/office/word/2016/wordml/cid" xmlns:w16="http://schemas.microsoft.com/office/word/2018/wordml" xmlns:w16sdtdh="http://schemas.microsoft.com/office/word/2020/wordml/sdtdatahash" xmlns:w16se="http://schemas.microsoft.com/office/word/2015/wordml/symex" xmlns:wpg="http://schemas.microsoft.com/office/word/2010/wordprocessingGroup" xmlns:wpi="http://schemas.microsoft.com/office/word/2010/wordprocessingInk" xmlns:wne="http://schemas.microsoft.com/office/word/2006/wordml" xmlns:wps="http://schemas.microsoft.com/office/word/2010/wordprocessingShape" mc:Ignorable="w14 w15 w16se w16cid w16 w16cex w16sdtdh wp14">
   <w:endnote w:type="separator" w:id="-1">
     <w:p>
       <w:pPr>
@@ -6008,7 +3854,7 @@
 </file>
 
 <file path=word/footer1.xml><?xml version="1.0" encoding="utf-8"?>
-<w:ftr xmlns:wpc="http://schemas.microsoft.com/office/word/2010/wordprocessingCanvas" xmlns:cx="http://schemas.microsoft.com/office/drawing/2014/chartex" xmlns:cx1="http://schemas.microsoft.com/office/drawing/2015/9/8/chartex" xmlns:cx2="http://schemas.microsoft.com/office/drawing/2015/10/21/chartex" xmlns:cx3="http://schemas.microsoft.com/office/drawing/2016/5/9/chartex" xmlns:cx4="http://schemas.microsoft.com/office/drawing/2016/5/10/chartex" xmlns:cx5="http://schemas.microsoft.com/office/drawing/2016/5/11/chartex" xmlns:cx6="http://schemas.microsoft.com/office/drawing/2016/5/12/chartex" xmlns:cx7="http://schemas.microsoft.com/office/drawing/2016/5/13/chartex" xmlns:cx8="http://schemas.microsoft.com/office/drawing/2016/5/14/chartex" xmlns:mc="http://schemas.openxmlformats.org/markup-compatibility/2006" xmlns:aink="http://schemas.microsoft.com/office/drawing/2016/ink" xmlns:am3d="http://schemas.microsoft.com/office/drawing/2017/model3d" xmlns:o="urn:schemas-microsoft-com:office:office" xmlns:oel="http://schemas.microsoft.com/office/2019/extlst" xmlns:r="http://schemas.openxmlformats.org/officeDocument/2006/relationships" xmlns:m="http://schemas.openxmlformats.org/officeDocument/2006/math" xmlns:v="urn:schemas-microsoft-com:vml" xmlns:wp14="http://schemas.microsoft.com/office/word/2010/wordprocessingDrawing" xmlns:wp="http://schemas.openxmlformats.org/drawingml/2006/wordprocessingDrawing" xmlns:w10="urn:schemas-microsoft-com:office:word" xmlns:w="http://schemas.openxmlformats.org/wordprocessingml/2006/main" xmlns:w14="http://schemas.microsoft.com/office/word/2010/wordml" xmlns:w15="http://schemas.microsoft.com/office/word/2012/wordml" xmlns:w16cex="http://schemas.microsoft.com/office/word/2018/wordml/cex" xmlns:w16cid="http://schemas.microsoft.com/office/word/2016/wordml/cid" xmlns:w16="http://schemas.microsoft.com/office/word/2018/wordml" xmlns:w16sdtdh="http://schemas.microsoft.com/office/word/2020/wordml/sdtdatahash" xmlns:w16se="http://schemas.microsoft.com/office/word/2015/wordml/symex" xmlns:wpg="http://schemas.microsoft.com/office/word/2010/wordprocessingGroup" xmlns:wpi="http://schemas.microsoft.com/office/word/2010/wordprocessingInk" xmlns:wne="http://schemas.microsoft.com/office/word/2006/wordml" xmlns:wps="http://schemas.microsoft.com/office/word/2010/wordprocessingShape" mc:Ignorable="w14 w15 w16se w16cid w16 w16cex w16sdtdh wp14">
+<w:ftr xmlns:wpc="http://schemas.microsoft.com/office/word/2010/wordprocessingCanvas" xmlns:cx="http://schemas.microsoft.com/office/drawing/2014/chartex" xmlns:cx1="http://schemas.microsoft.com/office/drawing/2015/9/8/chartex" xmlns:cx2="http://schemas.microsoft.com/office/drawing/2015/10/21/chartex" xmlns:cx3="http://schemas.microsoft.com/office/drawing/2016/5/9/chartex" xmlns:cx4="http://schemas.microsoft.com/office/drawing/2016/5/10/chartex" xmlns:cx5="http://schemas.microsoft.com/office/drawing/2016/5/11/chartex" xmlns:cx6="http://schemas.microsoft.com/office/drawing/2016/5/12/chartex" xmlns:cx7="http://schemas.microsoft.com/office/drawing/2016/5/13/chartex" xmlns:cx8="http://schemas.microsoft.com/office/drawing/2016/5/14/chartex" xmlns:mc="http://schemas.openxmlformats.org/markup-compatibility/2006" xmlns:aink="http://schemas.microsoft.com/office/drawing/2016/ink" xmlns:am3d="http://schemas.microsoft.com/office/drawing/2017/model3d" xmlns:o="urn:schemas-microsoft-com:office:office" xmlns:r="http://schemas.openxmlformats.org/officeDocument/2006/relationships" xmlns:m="http://schemas.openxmlformats.org/officeDocument/2006/math" xmlns:v="urn:schemas-microsoft-com:vml" xmlns:wp14="http://schemas.microsoft.com/office/word/2010/wordprocessingDrawing" xmlns:wp="http://schemas.openxmlformats.org/drawingml/2006/wordprocessingDrawing" xmlns:w10="urn:schemas-microsoft-com:office:word" xmlns:w="http://schemas.openxmlformats.org/wordprocessingml/2006/main" xmlns:w14="http://schemas.microsoft.com/office/word/2010/wordml" xmlns:w15="http://schemas.microsoft.com/office/word/2012/wordml" xmlns:w16cex="http://schemas.microsoft.com/office/word/2018/wordml/cex" xmlns:w16cid="http://schemas.microsoft.com/office/word/2016/wordml/cid" xmlns:w16="http://schemas.microsoft.com/office/word/2018/wordml" xmlns:w16sdtdh="http://schemas.microsoft.com/office/word/2020/wordml/sdtdatahash" xmlns:w16se="http://schemas.microsoft.com/office/word/2015/wordml/symex" xmlns:wpg="http://schemas.microsoft.com/office/word/2010/wordprocessingGroup" xmlns:wpi="http://schemas.microsoft.com/office/word/2010/wordprocessingInk" xmlns:wne="http://schemas.microsoft.com/office/word/2006/wordml" xmlns:wps="http://schemas.microsoft.com/office/word/2010/wordprocessingShape" mc:Ignorable="w14 w15 w16se w16cid w16 w16cex w16sdtdh wp14">
   <w:p>
     <w:pPr>
       <w:pStyle w:val="Piedepgina"/>
@@ -6068,7 +3914,7 @@
 </file>
 
 <file path=word/footnotes.xml><?xml version="1.0" encoding="utf-8"?>
-<w:footnotes xmlns:wpc="http://schemas.microsoft.com/office/word/2010/wordprocessingCanvas" xmlns:cx="http://schemas.microsoft.com/office/drawing/2014/chartex" xmlns:cx1="http://schemas.microsoft.com/office/drawing/2015/9/8/chartex" xmlns:cx2="http://schemas.microsoft.com/office/drawing/2015/10/21/chartex" xmlns:cx3="http://schemas.microsoft.com/office/drawing/2016/5/9/chartex" xmlns:cx4="http://schemas.microsoft.com/office/drawing/2016/5/10/chartex" xmlns:cx5="http://schemas.microsoft.com/office/drawing/2016/5/11/chartex" xmlns:cx6="http://schemas.microsoft.com/office/drawing/2016/5/12/chartex" xmlns:cx7="http://schemas.microsoft.com/office/drawing/2016/5/13/chartex" xmlns:cx8="http://schemas.microsoft.com/office/drawing/2016/5/14/chartex" xmlns:mc="http://schemas.openxmlformats.org/markup-compatibility/2006" xmlns:aink="http://schemas.microsoft.com/office/drawing/2016/ink" xmlns:am3d="http://schemas.microsoft.com/office/drawing/2017/model3d" xmlns:o="urn:schemas-microsoft-com:office:office" xmlns:oel="http://schemas.microsoft.com/office/2019/extlst" xmlns:r="http://schemas.openxmlformats.org/officeDocument/2006/relationships" xmlns:m="http://schemas.openxmlformats.org/officeDocument/2006/math" xmlns:v="urn:schemas-microsoft-com:vml" xmlns:wp14="http://schemas.microsoft.com/office/word/2010/wordprocessingDrawing" xmlns:wp="http://schemas.openxmlformats.org/drawingml/2006/wordprocessingDrawing" xmlns:w10="urn:schemas-microsoft-com:office:word" xmlns:w="http://schemas.openxmlformats.org/wordprocessingml/2006/main" xmlns:w14="http://schemas.microsoft.com/office/word/2010/wordml" xmlns:w15="http://schemas.microsoft.com/office/word/2012/wordml" xmlns:w16cex="http://schemas.microsoft.com/office/word/2018/wordml/cex" xmlns:w16cid="http://schemas.microsoft.com/office/word/2016/wordml/cid" xmlns:w16="http://schemas.microsoft.com/office/word/2018/wordml" xmlns:w16sdtdh="http://schemas.microsoft.com/office/word/2020/wordml/sdtdatahash" xmlns:w16se="http://schemas.microsoft.com/office/word/2015/wordml/symex" xmlns:wpg="http://schemas.microsoft.com/office/word/2010/wordprocessingGroup" xmlns:wpi="http://schemas.microsoft.com/office/word/2010/wordprocessingInk" xmlns:wne="http://schemas.microsoft.com/office/word/2006/wordml" xmlns:wps="http://schemas.microsoft.com/office/word/2010/wordprocessingShape" mc:Ignorable="w14 w15 w16se w16cid w16 w16cex w16sdtdh wp14">
+<w:footnotes xmlns:wpc="http://schemas.microsoft.com/office/word/2010/wordprocessingCanvas" xmlns:cx="http://schemas.microsoft.com/office/drawing/2014/chartex" xmlns:cx1="http://schemas.microsoft.com/office/drawing/2015/9/8/chartex" xmlns:cx2="http://schemas.microsoft.com/office/drawing/2015/10/21/chartex" xmlns:cx3="http://schemas.microsoft.com/office/drawing/2016/5/9/chartex" xmlns:cx4="http://schemas.microsoft.com/office/drawing/2016/5/10/chartex" xmlns:cx5="http://schemas.microsoft.com/office/drawing/2016/5/11/chartex" xmlns:cx6="http://schemas.microsoft.com/office/drawing/2016/5/12/chartex" xmlns:cx7="http://schemas.microsoft.com/office/drawing/2016/5/13/chartex" xmlns:cx8="http://schemas.microsoft.com/office/drawing/2016/5/14/chartex" xmlns:mc="http://schemas.openxmlformats.org/markup-compatibility/2006" xmlns:aink="http://schemas.microsoft.com/office/drawing/2016/ink" xmlns:am3d="http://schemas.microsoft.com/office/drawing/2017/model3d" xmlns:o="urn:schemas-microsoft-com:office:office" xmlns:r="http://schemas.openxmlformats.org/officeDocument/2006/relationships" xmlns:m="http://schemas.openxmlformats.org/officeDocument/2006/math" xmlns:v="urn:schemas-microsoft-com:vml" xmlns:wp14="http://schemas.microsoft.com/office/word/2010/wordprocessingDrawing" xmlns:wp="http://schemas.openxmlformats.org/drawingml/2006/wordprocessingDrawing" xmlns:w10="urn:schemas-microsoft-com:office:word" xmlns:w="http://schemas.openxmlformats.org/wordprocessingml/2006/main" xmlns:w14="http://schemas.microsoft.com/office/word/2010/wordml" xmlns:w15="http://schemas.microsoft.com/office/word/2012/wordml" xmlns:w16cex="http://schemas.microsoft.com/office/word/2018/wordml/cex" xmlns:w16cid="http://schemas.microsoft.com/office/word/2016/wordml/cid" xmlns:w16="http://schemas.microsoft.com/office/word/2018/wordml" xmlns:w16sdtdh="http://schemas.microsoft.com/office/word/2020/wordml/sdtdatahash" xmlns:w16se="http://schemas.microsoft.com/office/word/2015/wordml/symex" xmlns:wpg="http://schemas.microsoft.com/office/word/2010/wordprocessingGroup" xmlns:wpi="http://schemas.microsoft.com/office/word/2010/wordprocessingInk" xmlns:wne="http://schemas.microsoft.com/office/word/2006/wordml" xmlns:wps="http://schemas.microsoft.com/office/word/2010/wordprocessingShape" mc:Ignorable="w14 w15 w16se w16cid w16 w16cex w16sdtdh wp14">
   <w:footnote w:type="separator" w:id="-1">
     <w:p>
       <w:pPr>
@@ -6093,7 +3939,7 @@
 </file>
 
 <file path=word/numbering.xml><?xml version="1.0" encoding="utf-8"?>
-<w:numbering xmlns:wpc="http://schemas.microsoft.com/office/word/2010/wordprocessingCanvas" xmlns:cx="http://schemas.microsoft.com/office/drawing/2014/chartex" xmlns:cx1="http://schemas.microsoft.com/office/drawing/2015/9/8/chartex" xmlns:cx2="http://schemas.microsoft.com/office/drawing/2015/10/21/chartex" xmlns:cx3="http://schemas.microsoft.com/office/drawing/2016/5/9/chartex" xmlns:cx4="http://schemas.microsoft.com/office/drawing/2016/5/10/chartex" xmlns:cx5="http://schemas.microsoft.com/office/drawing/2016/5/11/chartex" xmlns:cx6="http://schemas.microsoft.com/office/drawing/2016/5/12/chartex" xmlns:cx7="http://schemas.microsoft.com/office/drawing/2016/5/13/chartex" xmlns:cx8="http://schemas.microsoft.com/office/drawing/2016/5/14/chartex" xmlns:mc="http://schemas.openxmlformats.org/markup-compatibility/2006" xmlns:aink="http://schemas.microsoft.com/office/drawing/2016/ink" xmlns:am3d="http://schemas.microsoft.com/office/drawing/2017/model3d" xmlns:o="urn:schemas-microsoft-com:office:office" xmlns:oel="http://schemas.microsoft.com/office/2019/extlst" xmlns:r="http://schemas.openxmlformats.org/officeDocument/2006/relationships" xmlns:m="http://schemas.openxmlformats.org/officeDocument/2006/math" xmlns:v="urn:schemas-microsoft-com:vml" xmlns:wp14="http://schemas.microsoft.com/office/word/2010/wordprocessingDrawing" xmlns:wp="http://schemas.openxmlformats.org/drawingml/2006/wordprocessingDrawing" xmlns:w10="urn:schemas-microsoft-com:office:word" xmlns:w="http://schemas.openxmlformats.org/wordprocessingml/2006/main" xmlns:w14="http://schemas.microsoft.com/office/word/2010/wordml" xmlns:w15="http://schemas.microsoft.com/office/word/2012/wordml" xmlns:w16cex="http://schemas.microsoft.com/office/word/2018/wordml/cex" xmlns:w16cid="http://schemas.microsoft.com/office/word/2016/wordml/cid" xmlns:w16="http://schemas.microsoft.com/office/word/2018/wordml" xmlns:w16sdtdh="http://schemas.microsoft.com/office/word/2020/wordml/sdtdatahash" xmlns:w16se="http://schemas.microsoft.com/office/word/2015/wordml/symex" xmlns:wpg="http://schemas.microsoft.com/office/word/2010/wordprocessingGroup" xmlns:wpi="http://schemas.microsoft.com/office/word/2010/wordprocessingInk" xmlns:wne="http://schemas.microsoft.com/office/word/2006/wordml" xmlns:wps="http://schemas.microsoft.com/office/word/2010/wordprocessingShape" mc:Ignorable="w14 w15 w16se w16cid w16 w16cex w16sdtdh wp14">
+<w:numbering xmlns:wpc="http://schemas.microsoft.com/office/word/2010/wordprocessingCanvas" xmlns:cx="http://schemas.microsoft.com/office/drawing/2014/chartex" xmlns:cx1="http://schemas.microsoft.com/office/drawing/2015/9/8/chartex" xmlns:cx2="http://schemas.microsoft.com/office/drawing/2015/10/21/chartex" xmlns:cx3="http://schemas.microsoft.com/office/drawing/2016/5/9/chartex" xmlns:cx4="http://schemas.microsoft.com/office/drawing/2016/5/10/chartex" xmlns:cx5="http://schemas.microsoft.com/office/drawing/2016/5/11/chartex" xmlns:cx6="http://schemas.microsoft.com/office/drawing/2016/5/12/chartex" xmlns:cx7="http://schemas.microsoft.com/office/drawing/2016/5/13/chartex" xmlns:cx8="http://schemas.microsoft.com/office/drawing/2016/5/14/chartex" xmlns:mc="http://schemas.openxmlformats.org/markup-compatibility/2006" xmlns:aink="http://schemas.microsoft.com/office/drawing/2016/ink" xmlns:am3d="http://schemas.microsoft.com/office/drawing/2017/model3d" xmlns:o="urn:schemas-microsoft-com:office:office" xmlns:r="http://schemas.openxmlformats.org/officeDocument/2006/relationships" xmlns:m="http://schemas.openxmlformats.org/officeDocument/2006/math" xmlns:v="urn:schemas-microsoft-com:vml" xmlns:wp14="http://schemas.microsoft.com/office/word/2010/wordprocessingDrawing" xmlns:wp="http://schemas.openxmlformats.org/drawingml/2006/wordprocessingDrawing" xmlns:w10="urn:schemas-microsoft-com:office:word" xmlns:w="http://schemas.openxmlformats.org/wordprocessingml/2006/main" xmlns:w14="http://schemas.microsoft.com/office/word/2010/wordml" xmlns:w15="http://schemas.microsoft.com/office/word/2012/wordml" xmlns:w16cex="http://schemas.microsoft.com/office/word/2018/wordml/cex" xmlns:w16cid="http://schemas.microsoft.com/office/word/2016/wordml/cid" xmlns:w16="http://schemas.microsoft.com/office/word/2018/wordml" xmlns:w16sdtdh="http://schemas.microsoft.com/office/word/2020/wordml/sdtdatahash" xmlns:w16se="http://schemas.microsoft.com/office/word/2015/wordml/symex" xmlns:wpg="http://schemas.microsoft.com/office/word/2010/wordprocessingGroup" xmlns:wpi="http://schemas.microsoft.com/office/word/2010/wordprocessingInk" xmlns:wne="http://schemas.microsoft.com/office/word/2006/wordml" xmlns:wps="http://schemas.microsoft.com/office/word/2010/wordprocessingShape" mc:Ignorable="w14 w15 w16se w16cid w16 w16cex w16sdtdh wp14">
   <w:abstractNum w:abstractNumId="0" w15:restartNumberingAfterBreak="0">
     <w:nsid w:val="1F2D3F51"/>
     <w:multiLevelType w:val="multilevel"/>
@@ -7882,40 +5728,40 @@
       </w:rPr>
     </w:lvl>
   </w:abstractNum>
-  <w:num w:numId="1" w16cid:durableId="1005401023">
+  <w:num w:numId="1">
     <w:abstractNumId w:val="5"/>
   </w:num>
-  <w:num w:numId="2" w16cid:durableId="1706328059">
+  <w:num w:numId="2">
     <w:abstractNumId w:val="9"/>
   </w:num>
-  <w:num w:numId="3" w16cid:durableId="485901965">
+  <w:num w:numId="3">
     <w:abstractNumId w:val="11"/>
   </w:num>
-  <w:num w:numId="4" w16cid:durableId="1420641235">
+  <w:num w:numId="4">
     <w:abstractNumId w:val="7"/>
   </w:num>
-  <w:num w:numId="5" w16cid:durableId="629362255">
+  <w:num w:numId="5">
     <w:abstractNumId w:val="10"/>
   </w:num>
-  <w:num w:numId="6" w16cid:durableId="1616250100">
+  <w:num w:numId="6">
     <w:abstractNumId w:val="8"/>
   </w:num>
-  <w:num w:numId="7" w16cid:durableId="585697197">
+  <w:num w:numId="7">
     <w:abstractNumId w:val="4"/>
   </w:num>
-  <w:num w:numId="8" w16cid:durableId="940604049">
+  <w:num w:numId="8">
     <w:abstractNumId w:val="6"/>
   </w:num>
-  <w:num w:numId="9" w16cid:durableId="1375692764">
+  <w:num w:numId="9">
     <w:abstractNumId w:val="0"/>
   </w:num>
-  <w:num w:numId="10" w16cid:durableId="1021469573">
+  <w:num w:numId="10">
     <w:abstractNumId w:val="1"/>
   </w:num>
-  <w:num w:numId="11" w16cid:durableId="711151658">
+  <w:num w:numId="11">
     <w:abstractNumId w:val="3"/>
   </w:num>
-  <w:num w:numId="12" w16cid:durableId="2099983264">
+  <w:num w:numId="12">
     <w:abstractNumId w:val="2"/>
   </w:num>
 </w:numbering>

</xml_diff>